<commit_message>
Memberikan komentar deskripsi pada kode layout activity login xml
</commit_message>
<xml_diff>
--- a/Dokumentasi/Lorensius Firngadi_24382001P_IF 23 FX.docx
+++ b/Dokumentasi/Lorensius Firngadi_24382001P_IF 23 FX.docx
@@ -219,7 +219,13 @@
         <w:rPr>
           <w:lang w:val="en-GB"/>
         </w:rPr>
-        <w:t>deskriptif</w:t>
+        <w:t>deskrip</w:t>
+      </w:r>
+      <w:r>
+        <w:rPr>
+          <w:lang w:val="en-GB"/>
+        </w:rPr>
+        <w:t>si</w:t>
       </w:r>
       <w:proofErr w:type="spellEnd"/>
       <w:r>

</xml_diff>

<commit_message>
Update gradle-8.13-bin.zip dan deskpripsi
</commit_message>
<xml_diff>
--- a/Dokumentasi/Lorensius Firngadi_24382001P_IF 23 FX.docx
+++ b/Dokumentasi/Lorensius Firngadi_24382001P_IF 23 FX.docx
@@ -46,30 +46,8 @@
         <w:rPr>
           <w:lang w:val="en-GB"/>
         </w:rPr>
-        <w:t xml:space="preserve">: </w:t>
-      </w:r>
-      <w:proofErr w:type="spellStart"/>
-      <w:r>
-        <w:rPr>
-          <w:lang w:val="en-GB"/>
-        </w:rPr>
-        <w:t>Lorensius</w:t>
-      </w:r>
-      <w:proofErr w:type="spellEnd"/>
-      <w:r>
-        <w:rPr>
-          <w:lang w:val="en-GB"/>
-        </w:rPr>
-        <w:t xml:space="preserve"> </w:t>
-      </w:r>
-      <w:proofErr w:type="spellStart"/>
-      <w:r>
-        <w:rPr>
-          <w:lang w:val="en-GB"/>
-        </w:rPr>
-        <w:t>Firngadi</w:t>
-      </w:r>
-      <w:proofErr w:type="spellEnd"/>
+        <w:t>: Lorensius Firngadi</w:t>
+      </w:r>
     </w:p>
     <w:p>
       <w:pPr>
@@ -99,14 +77,12 @@
           <w:lang w:val="en-GB"/>
         </w:rPr>
       </w:pPr>
-      <w:proofErr w:type="spellStart"/>
       <w:r>
         <w:rPr>
           <w:lang w:val="en-GB"/>
         </w:rPr>
         <w:t>Kelas</w:t>
       </w:r>
-      <w:proofErr w:type="spellEnd"/>
       <w:r>
         <w:rPr>
           <w:lang w:val="en-GB"/>
@@ -122,6 +98,24 @@
           <w:lang w:val="en-GB"/>
         </w:rPr>
       </w:pPr>
+    </w:p>
+    <w:p>
+      <w:pPr>
+        <w:pStyle w:val="ListParagraph"/>
+        <w:numPr>
+          <w:ilvl w:val="0"/>
+          <w:numId w:val="1"/>
+        </w:numPr>
+        <w:rPr>
+          <w:lang w:val="en-GB"/>
+        </w:rPr>
+      </w:pPr>
+      <w:r>
+        <w:rPr>
+          <w:lang w:val="en-GB"/>
+        </w:rPr>
+        <w:t>Commit and Push</w:t>
+      </w:r>
     </w:p>
     <w:p>
       <w:pPr>
@@ -150,7 +144,7 @@
                     <pic:cNvPicPr/>
                   </pic:nvPicPr>
                   <pic:blipFill>
-                    <a:blip r:embed="rId4"/>
+                    <a:blip r:embed="rId5"/>
                     <a:stretch>
                       <a:fillRect/>
                     </a:stretch>
@@ -186,234 +180,1803 @@
           <w:lang w:val="en-GB"/>
         </w:rPr>
       </w:pPr>
-      <w:proofErr w:type="spellStart"/>
-      <w:r>
-        <w:rPr>
-          <w:lang w:val="en-GB"/>
-        </w:rPr>
-        <w:t>Memberikan</w:t>
-      </w:r>
-      <w:proofErr w:type="spellEnd"/>
-      <w:r>
-        <w:rPr>
-          <w:lang w:val="en-GB"/>
-        </w:rPr>
+      <w:r>
+        <w:rPr>
+          <w:lang w:val="en-GB"/>
+        </w:rPr>
+        <w:t xml:space="preserve">Memberikan </w:t>
+      </w:r>
+      <w:r>
+        <w:rPr>
+          <w:lang w:val="en-GB"/>
+        </w:rPr>
+        <w:t>komentar deskrip</w:t>
+      </w:r>
+      <w:r>
+        <w:rPr>
+          <w:lang w:val="en-GB"/>
+        </w:rPr>
+        <w:t>si</w:t>
+      </w:r>
+      <w:r>
+        <w:rPr>
+          <w:lang w:val="en-GB"/>
+        </w:rPr>
+        <w:t xml:space="preserve"> pada kode</w:t>
+      </w:r>
+      <w:r>
+        <w:rPr>
+          <w:lang w:val="en-GB"/>
+        </w:rPr>
+        <w:t xml:space="preserve"> layout </w:t>
+      </w:r>
+      <w:r>
+        <w:rPr>
+          <w:lang w:val="en-GB"/>
+        </w:rPr>
+        <w:t>activity_login.xml</w:t>
+      </w:r>
+      <w:r>
+        <w:rPr>
+          <w:lang w:val="en-GB"/>
+        </w:rPr>
+        <w:t xml:space="preserve"> agar lebih mudah dalam mencari dan menemukan bagian kode bila melakukan perubahan dan pencariannya.</w:t>
+      </w:r>
+    </w:p>
+    <w:p>
+      <w:pPr>
+        <w:contextualSpacing/>
+        <w:rPr>
+          <w:lang w:val="en-GB"/>
+        </w:rPr>
+      </w:pPr>
+    </w:p>
+    <w:p>
+      <w:pPr>
+        <w:contextualSpacing/>
+        <w:rPr>
+          <w:lang w:val="en-GB"/>
+        </w:rPr>
+      </w:pPr>
+    </w:p>
+    <w:p>
+      <w:pPr>
+        <w:contextualSpacing/>
+        <w:rPr>
+          <w:lang w:val="en-GB"/>
+        </w:rPr>
+      </w:pPr>
+    </w:p>
+    <w:p>
+      <w:pPr>
+        <w:contextualSpacing/>
+        <w:rPr>
+          <w:lang w:val="en-GB"/>
+        </w:rPr>
+      </w:pPr>
+    </w:p>
+    <w:p>
+      <w:pPr>
+        <w:contextualSpacing/>
+        <w:rPr>
+          <w:lang w:val="en-GB"/>
+        </w:rPr>
+      </w:pPr>
+    </w:p>
+    <w:p>
+      <w:pPr>
+        <w:contextualSpacing/>
+        <w:rPr>
+          <w:lang w:val="en-GB"/>
+        </w:rPr>
+      </w:pPr>
+    </w:p>
+    <w:p>
+      <w:pPr>
+        <w:contextualSpacing/>
+        <w:rPr>
+          <w:lang w:val="en-GB"/>
+        </w:rPr>
+      </w:pPr>
+    </w:p>
+    <w:p>
+      <w:pPr>
+        <w:contextualSpacing/>
+        <w:rPr>
+          <w:lang w:val="en-GB"/>
+        </w:rPr>
+      </w:pPr>
+    </w:p>
+    <w:p>
+      <w:pPr>
+        <w:contextualSpacing/>
+        <w:rPr>
+          <w:lang w:val="en-GB"/>
+        </w:rPr>
+      </w:pPr>
+    </w:p>
+    <w:p>
+      <w:pPr>
+        <w:contextualSpacing/>
+        <w:rPr>
+          <w:lang w:val="en-GB"/>
+        </w:rPr>
+      </w:pPr>
+    </w:p>
+    <w:p>
+      <w:pPr>
+        <w:contextualSpacing/>
+        <w:rPr>
+          <w:lang w:val="en-GB"/>
+        </w:rPr>
+      </w:pPr>
+    </w:p>
+    <w:p>
+      <w:pPr>
+        <w:contextualSpacing/>
+        <w:rPr>
+          <w:lang w:val="en-GB"/>
+        </w:rPr>
+      </w:pPr>
+    </w:p>
+    <w:p>
+      <w:pPr>
+        <w:contextualSpacing/>
+        <w:rPr>
+          <w:lang w:val="en-GB"/>
+        </w:rPr>
+      </w:pPr>
+    </w:p>
+    <w:p>
+      <w:pPr>
+        <w:contextualSpacing/>
+        <w:rPr>
+          <w:lang w:val="en-GB"/>
+        </w:rPr>
+      </w:pPr>
+    </w:p>
+    <w:p>
+      <w:pPr>
+        <w:contextualSpacing/>
+        <w:rPr>
+          <w:lang w:val="en-GB"/>
+        </w:rPr>
+      </w:pPr>
+    </w:p>
+    <w:p>
+      <w:pPr>
+        <w:contextualSpacing/>
+        <w:rPr>
+          <w:lang w:val="en-GB"/>
+        </w:rPr>
+      </w:pPr>
+    </w:p>
+    <w:p>
+      <w:pPr>
+        <w:pStyle w:val="ListParagraph"/>
+        <w:numPr>
+          <w:ilvl w:val="0"/>
+          <w:numId w:val="1"/>
+        </w:numPr>
+        <w:rPr>
+          <w:lang w:val="en-GB"/>
+        </w:rPr>
+      </w:pPr>
+      <w:r>
+        <w:rPr>
+          <w:lang w:val="en-GB"/>
+        </w:rPr>
+        <w:lastRenderedPageBreak/>
+        <w:t>Commit and Push</w:t>
+      </w:r>
+    </w:p>
+    <w:p>
+      <w:pPr>
+        <w:pStyle w:val="ListParagraph"/>
+        <w:rPr>
+          <w:lang w:val="en-GB"/>
+        </w:rPr>
+      </w:pPr>
+    </w:p>
+    <w:p>
+      <w:pPr>
+        <w:contextualSpacing/>
+        <w:rPr>
+          <w:lang w:val="en-GB"/>
+        </w:rPr>
+      </w:pPr>
+      <w:r>
+        <w:rPr>
+          <w:noProof/>
+        </w:rPr>
+        <w:drawing>
+          <wp:inline distT="0" distB="0" distL="0" distR="0" wp14:anchorId="4F384668" wp14:editId="6ACF4AF1">
+            <wp:extent cx="5731510" cy="3222625"/>
+            <wp:effectExtent l="0" t="0" r="2540" b="0"/>
+            <wp:docPr id="621937594" name="Picture 1"/>
+            <wp:cNvGraphicFramePr>
+              <a:graphicFrameLocks xmlns:a="http://schemas.openxmlformats.org/drawingml/2006/main" noChangeAspect="1"/>
+            </wp:cNvGraphicFramePr>
+            <a:graphic xmlns:a="http://schemas.openxmlformats.org/drawingml/2006/main">
+              <a:graphicData uri="http://schemas.openxmlformats.org/drawingml/2006/picture">
+                <pic:pic xmlns:pic="http://schemas.openxmlformats.org/drawingml/2006/picture">
+                  <pic:nvPicPr>
+                    <pic:cNvPr id="621937594" name=""/>
+                    <pic:cNvPicPr/>
+                  </pic:nvPicPr>
+                  <pic:blipFill>
+                    <a:blip r:embed="rId6"/>
+                    <a:stretch>
+                      <a:fillRect/>
+                    </a:stretch>
+                  </pic:blipFill>
+                  <pic:spPr>
+                    <a:xfrm>
+                      <a:off x="0" y="0"/>
+                      <a:ext cx="5731510" cy="3222625"/>
+                    </a:xfrm>
+                    <a:prstGeom prst="rect">
+                      <a:avLst/>
+                    </a:prstGeom>
+                  </pic:spPr>
+                </pic:pic>
+              </a:graphicData>
+            </a:graphic>
+          </wp:inline>
+        </w:drawing>
+      </w:r>
+    </w:p>
+    <w:p>
+      <w:pPr>
+        <w:contextualSpacing/>
+        <w:rPr>
+          <w:lang w:val="en-GB"/>
+        </w:rPr>
+      </w:pPr>
+    </w:p>
+    <w:p>
+      <w:pPr>
+        <w:contextualSpacing/>
+      </w:pPr>
+      <w:r>
+        <w:rPr>
+          <w:lang w:val="en-GB"/>
+        </w:rPr>
+        <w:t>Memperbaiki kesalahan pada comit and push pada Langkah 1. Muncul pesan error “</w:t>
+      </w:r>
+      <w:r>
+        <w:t>Design Editor is Unavailable Until After a Successful Project Sync</w:t>
+      </w:r>
+      <w:r>
+        <w:t>”.  S</w:t>
+      </w:r>
+      <w:r>
+        <w:t>intaksis TOML yang valid dan muncul ketika Git mencoba menggabungkan perubahan yang saling bertentangan dalam sebuah berkas.</w:t>
+      </w:r>
+    </w:p>
+    <w:p>
+      <w:pPr>
+        <w:contextualSpacing/>
+      </w:pPr>
+    </w:p>
+    <w:p>
+      <w:pPr>
+        <w:contextualSpacing/>
+      </w:pPr>
+    </w:p>
+    <w:p>
+      <w:pPr>
+        <w:contextualSpacing/>
+      </w:pPr>
+    </w:p>
+    <w:p>
+      <w:pPr>
+        <w:contextualSpacing/>
+      </w:pPr>
+    </w:p>
+    <w:p>
+      <w:pPr>
+        <w:contextualSpacing/>
+      </w:pPr>
+    </w:p>
+    <w:p>
+      <w:pPr>
+        <w:contextualSpacing/>
+      </w:pPr>
+    </w:p>
+    <w:p>
+      <w:pPr>
+        <w:contextualSpacing/>
+      </w:pPr>
+    </w:p>
+    <w:p>
+      <w:pPr>
+        <w:contextualSpacing/>
+      </w:pPr>
+    </w:p>
+    <w:p>
+      <w:pPr>
+        <w:contextualSpacing/>
+      </w:pPr>
+    </w:p>
+    <w:p>
+      <w:pPr>
+        <w:contextualSpacing/>
+      </w:pPr>
+    </w:p>
+    <w:p>
+      <w:pPr>
+        <w:contextualSpacing/>
+      </w:pPr>
+    </w:p>
+    <w:p>
+      <w:pPr>
+        <w:contextualSpacing/>
+      </w:pPr>
+    </w:p>
+    <w:p>
+      <w:pPr>
+        <w:contextualSpacing/>
+      </w:pPr>
+    </w:p>
+    <w:p>
+      <w:pPr>
+        <w:contextualSpacing/>
+      </w:pPr>
+    </w:p>
+    <w:p>
+      <w:pPr>
+        <w:contextualSpacing/>
+      </w:pPr>
+    </w:p>
+    <w:p>
+      <w:pPr>
+        <w:contextualSpacing/>
+      </w:pPr>
+    </w:p>
+    <w:p>
+      <w:pPr>
+        <w:contextualSpacing/>
+      </w:pPr>
+    </w:p>
+    <w:p>
+      <w:pPr>
+        <w:contextualSpacing/>
+      </w:pPr>
+    </w:p>
+    <w:p>
+      <w:pPr>
+        <w:pStyle w:val="ListParagraph"/>
+        <w:numPr>
+          <w:ilvl w:val="0"/>
+          <w:numId w:val="1"/>
+        </w:numPr>
+      </w:pPr>
+      <w:r>
+        <w:lastRenderedPageBreak/>
+        <w:t>Commit and Push</w:t>
+      </w:r>
+    </w:p>
+    <w:p>
+      <w:pPr>
+        <w:pStyle w:val="ListParagraph"/>
+      </w:pPr>
+      <w:r>
+        <w:rPr>
+          <w:noProof/>
+        </w:rPr>
+        <w:drawing>
+          <wp:inline distT="0" distB="0" distL="0" distR="0" wp14:anchorId="6F7B43A7" wp14:editId="778E843E">
+            <wp:extent cx="5731510" cy="3222625"/>
+            <wp:effectExtent l="0" t="0" r="2540" b="0"/>
+            <wp:docPr id="1841533643" name="Picture 1"/>
+            <wp:cNvGraphicFramePr>
+              <a:graphicFrameLocks xmlns:a="http://schemas.openxmlformats.org/drawingml/2006/main" noChangeAspect="1"/>
+            </wp:cNvGraphicFramePr>
+            <a:graphic xmlns:a="http://schemas.openxmlformats.org/drawingml/2006/main">
+              <a:graphicData uri="http://schemas.openxmlformats.org/drawingml/2006/picture">
+                <pic:pic xmlns:pic="http://schemas.openxmlformats.org/drawingml/2006/picture">
+                  <pic:nvPicPr>
+                    <pic:cNvPr id="1841533643" name=""/>
+                    <pic:cNvPicPr/>
+                  </pic:nvPicPr>
+                  <pic:blipFill>
+                    <a:blip r:embed="rId7"/>
+                    <a:stretch>
+                      <a:fillRect/>
+                    </a:stretch>
+                  </pic:blipFill>
+                  <pic:spPr>
+                    <a:xfrm>
+                      <a:off x="0" y="0"/>
+                      <a:ext cx="5731510" cy="3222625"/>
+                    </a:xfrm>
+                    <a:prstGeom prst="rect">
+                      <a:avLst/>
+                    </a:prstGeom>
+                  </pic:spPr>
+                </pic:pic>
+              </a:graphicData>
+            </a:graphic>
+          </wp:inline>
+        </w:drawing>
+      </w:r>
+    </w:p>
+    <w:p>
+      <w:pPr>
+        <w:contextualSpacing/>
+        <w:rPr>
+          <w:lang w:val="en-GB"/>
+        </w:rPr>
+      </w:pPr>
+      <w:r>
+        <w:rPr>
+          <w:lang w:val="en-GB"/>
+        </w:rPr>
+        <w:t>Kode ini menangani proses login pengguna dengan langkah-langkah berikut:</w:t>
+      </w:r>
+    </w:p>
+    <w:p>
+      <w:pPr>
+        <w:pStyle w:val="ListParagraph"/>
+        <w:numPr>
+          <w:ilvl w:val="0"/>
+          <w:numId w:val="2"/>
+        </w:numPr>
+        <w:rPr>
+          <w:lang w:val="en-GB"/>
+        </w:rPr>
+      </w:pPr>
+      <w:r>
+        <w:rPr>
+          <w:lang w:val="en-GB"/>
+        </w:rPr>
+        <w:t>Inisialisasi Tampilan: Menghubungkan elemen-elemen UI seperti kolom input email dan password, tombol login, serta teks "Sign up" dari layout XML ke kode Kotlin.</w:t>
+      </w:r>
+    </w:p>
+    <w:p>
+      <w:pPr>
+        <w:pStyle w:val="ListParagraph"/>
+        <w:numPr>
+          <w:ilvl w:val="0"/>
+          <w:numId w:val="2"/>
+        </w:numPr>
+        <w:rPr>
+          <w:lang w:val="en-GB"/>
+        </w:rPr>
+      </w:pPr>
+      <w:r>
+        <w:rPr>
+          <w:lang w:val="en-GB"/>
+        </w:rPr>
+        <w:t>Validasi Input: Saat tombol login diklik, kode akan memvalidasi input email dan password. Ini termasuk memastikan bahwa:</w:t>
+      </w:r>
+    </w:p>
+    <w:p>
+      <w:pPr>
+        <w:pStyle w:val="ListParagraph"/>
+        <w:numPr>
+          <w:ilvl w:val="0"/>
+          <w:numId w:val="3"/>
+        </w:numPr>
+        <w:rPr>
+          <w:lang w:val="en-GB"/>
+        </w:rPr>
+      </w:pPr>
+      <w:r>
+        <w:rPr>
+          <w:lang w:val="en-GB"/>
+        </w:rPr>
+        <w:t>Kolom email dan password tidak kosong.</w:t>
+      </w:r>
+    </w:p>
+    <w:p>
+      <w:pPr>
+        <w:pStyle w:val="ListParagraph"/>
+        <w:numPr>
+          <w:ilvl w:val="0"/>
+          <w:numId w:val="3"/>
+        </w:numPr>
+        <w:rPr>
+          <w:lang w:val="en-GB"/>
+        </w:rPr>
+      </w:pPr>
+      <w:r>
+        <w:rPr>
+          <w:lang w:val="en-GB"/>
+        </w:rPr>
+        <w:t>Format email valid.</w:t>
+      </w:r>
+    </w:p>
+    <w:p>
+      <w:pPr>
+        <w:pStyle w:val="ListParagraph"/>
+        <w:numPr>
+          <w:ilvl w:val="0"/>
+          <w:numId w:val="3"/>
+        </w:numPr>
+        <w:rPr>
+          <w:lang w:val="en-GB"/>
+        </w:rPr>
+      </w:pPr>
+      <w:r>
+        <w:rPr>
+          <w:lang w:val="en-GB"/>
+        </w:rPr>
+        <w:t>Panjang password memenuhi persyaratan minimum (misalnya, minimal 6 karakter).</w:t>
+      </w:r>
+    </w:p>
+    <w:p>
+      <w:pPr>
+        <w:pStyle w:val="ListParagraph"/>
+        <w:numPr>
+          <w:ilvl w:val="0"/>
+          <w:numId w:val="3"/>
+        </w:numPr>
+        <w:rPr>
+          <w:lang w:val="en-GB"/>
+        </w:rPr>
+      </w:pPr>
+      <w:r>
+        <w:rPr>
+          <w:lang w:val="en-GB"/>
+        </w:rPr>
+        <w:t>Jika ada masalah validasi, pesan kesalahan akan ditampilkan kepada pengguna.</w:t>
+      </w:r>
+    </w:p>
+    <w:p>
+      <w:pPr>
+        <w:pStyle w:val="ListParagraph"/>
+        <w:ind w:left="1080"/>
+        <w:rPr>
+          <w:lang w:val="en-GB"/>
+        </w:rPr>
+      </w:pPr>
+    </w:p>
+    <w:p>
+      <w:pPr>
+        <w:pStyle w:val="ListParagraph"/>
+        <w:numPr>
+          <w:ilvl w:val="0"/>
+          <w:numId w:val="4"/>
+        </w:numPr>
+        <w:rPr>
+          <w:lang w:val="en-GB"/>
+        </w:rPr>
+      </w:pPr>
+      <w:r>
+        <w:rPr>
+          <w:lang w:val="en-GB"/>
+        </w:rPr>
+        <w:t>Logika Autentikasi (Contoh): Setelah validasi berhasil, ada contoh sederhana untuk memeriksa kredensial pengguna (email: "user@example.com", password: "password123").</w:t>
+      </w:r>
+    </w:p>
+    <w:p>
+      <w:pPr>
+        <w:pStyle w:val="ListParagraph"/>
+        <w:numPr>
+          <w:ilvl w:val="0"/>
+          <w:numId w:val="5"/>
+        </w:numPr>
+        <w:rPr>
+          <w:lang w:val="en-GB"/>
+        </w:rPr>
+      </w:pPr>
+      <w:r>
+        <w:rPr>
+          <w:lang w:val="en-GB"/>
+        </w:rPr>
+        <w:t>Jika kredensial cocok, pesan "Login berhasil!" akan muncul. Di aplikasi nyata, Anda akan menggantinya dengan logika autentikasi ke backend server.</w:t>
+      </w:r>
+    </w:p>
+    <w:p>
+      <w:pPr>
+        <w:pStyle w:val="ListParagraph"/>
+        <w:numPr>
+          <w:ilvl w:val="0"/>
+          <w:numId w:val="5"/>
+        </w:numPr>
+        <w:rPr>
+          <w:lang w:val="en-GB"/>
+        </w:rPr>
+      </w:pPr>
+      <w:r>
+        <w:rPr>
+          <w:lang w:val="en-GB"/>
+        </w:rPr>
+        <w:t>Jika tidak cocok, pesan "Email atau password salah" akan ditampilkan.</w:t>
+      </w:r>
+    </w:p>
+    <w:p>
+      <w:pPr>
+        <w:pStyle w:val="ListParagraph"/>
+        <w:ind w:left="1080"/>
+        <w:rPr>
+          <w:lang w:val="en-GB"/>
+        </w:rPr>
+      </w:pPr>
+    </w:p>
+    <w:p>
+      <w:pPr>
+        <w:pStyle w:val="ListParagraph"/>
+        <w:numPr>
+          <w:ilvl w:val="0"/>
+          <w:numId w:val="4"/>
+        </w:numPr>
+        <w:rPr>
+          <w:lang w:val="en-GB"/>
+        </w:rPr>
+      </w:pPr>
+      <w:r>
+        <w:rPr>
+          <w:lang w:val="en-GB"/>
+        </w:rPr>
+        <w:t>Navigasi:</w:t>
+      </w:r>
+    </w:p>
+    <w:p>
+      <w:pPr>
+        <w:pStyle w:val="ListParagraph"/>
+        <w:numPr>
+          <w:ilvl w:val="0"/>
+          <w:numId w:val="6"/>
+        </w:numPr>
+        <w:rPr>
+          <w:lang w:val="en-GB"/>
+        </w:rPr>
+      </w:pPr>
+      <w:r>
+        <w:rPr>
+          <w:lang w:val="en-GB"/>
+        </w:rPr>
+        <w:t>Setelah login berhasil, kode ini menunjukkan di mana Anda bisa menambahkan intent untuk berpindah ke aktivitas utama aplikasi (misalnya, HomeActivity).</w:t>
+      </w:r>
+    </w:p>
+    <w:p>
+      <w:pPr>
+        <w:pStyle w:val="ListParagraph"/>
+        <w:numPr>
+          <w:ilvl w:val="0"/>
+          <w:numId w:val="6"/>
+        </w:numPr>
+        <w:rPr>
+          <w:lang w:val="en-GB"/>
+        </w:rPr>
+      </w:pPr>
+      <w:r>
+        <w:rPr>
+          <w:lang w:val="en-GB"/>
+        </w:rPr>
+        <w:t>Ada juga OnClickListener untuk teks "Sign up" yang berfungsi untuk menavigasi pengguna ke layar pendaftaran (SignUpActivity).</w:t>
+      </w:r>
+    </w:p>
+    <w:p>
+      <w:pPr>
+        <w:rPr>
+          <w:lang w:val="en-GB"/>
+        </w:rPr>
+      </w:pPr>
+    </w:p>
+    <w:p>
+      <w:pPr>
+        <w:pStyle w:val="ListParagraph"/>
+        <w:numPr>
+          <w:ilvl w:val="0"/>
+          <w:numId w:val="1"/>
+        </w:numPr>
+      </w:pPr>
+      <w:r>
+        <w:t>Commit and Push</w:t>
+      </w:r>
+      <w:r>
+        <w:t xml:space="preserve"> : </w:t>
+      </w:r>
+      <w:r>
+        <w:t>Membuat halaman activity_sign_up</w:t>
+      </w:r>
+    </w:p>
+    <w:p>
+      <w:r>
+        <w:rPr>
+          <w:noProof/>
+        </w:rPr>
+        <w:drawing>
+          <wp:inline distT="0" distB="0" distL="0" distR="0" wp14:anchorId="53161A10" wp14:editId="238EDDA6">
+            <wp:extent cx="5731510" cy="3222625"/>
+            <wp:effectExtent l="0" t="0" r="2540" b="0"/>
+            <wp:docPr id="2044934457" name="Picture 1"/>
+            <wp:cNvGraphicFramePr>
+              <a:graphicFrameLocks xmlns:a="http://schemas.openxmlformats.org/drawingml/2006/main" noChangeAspect="1"/>
+            </wp:cNvGraphicFramePr>
+            <a:graphic xmlns:a="http://schemas.openxmlformats.org/drawingml/2006/main">
+              <a:graphicData uri="http://schemas.openxmlformats.org/drawingml/2006/picture">
+                <pic:pic xmlns:pic="http://schemas.openxmlformats.org/drawingml/2006/picture">
+                  <pic:nvPicPr>
+                    <pic:cNvPr id="2044934457" name=""/>
+                    <pic:cNvPicPr/>
+                  </pic:nvPicPr>
+                  <pic:blipFill>
+                    <a:blip r:embed="rId8"/>
+                    <a:stretch>
+                      <a:fillRect/>
+                    </a:stretch>
+                  </pic:blipFill>
+                  <pic:spPr>
+                    <a:xfrm>
+                      <a:off x="0" y="0"/>
+                      <a:ext cx="5731510" cy="3222625"/>
+                    </a:xfrm>
+                    <a:prstGeom prst="rect">
+                      <a:avLst/>
+                    </a:prstGeom>
+                  </pic:spPr>
+                </pic:pic>
+              </a:graphicData>
+            </a:graphic>
+          </wp:inline>
+        </w:drawing>
+      </w:r>
+    </w:p>
+    <w:p>
+      <w:r>
+        <w:t>Kode ini mengatur tata letak dan isi dari sebuah halaman pendaftaran, seperti:</w:t>
+      </w:r>
+    </w:p>
+    <w:p>
+      <w:pPr>
+        <w:pStyle w:val="ListParagraph"/>
+        <w:numPr>
+          <w:ilvl w:val="0"/>
+          <w:numId w:val="8"/>
+        </w:numPr>
+      </w:pPr>
+      <w:r>
+        <w:t>Judul Halaman: Ada teks besar bertuliskan "Buat Akun Baru".</w:t>
+      </w:r>
+    </w:p>
+    <w:p>
+      <w:pPr>
+        <w:pStyle w:val="ListParagraph"/>
+        <w:numPr>
+          <w:ilvl w:val="0"/>
+          <w:numId w:val="8"/>
+        </w:numPr>
+      </w:pPr>
+      <w:r>
+        <w:t>Kolom Input: Tersedia beberapa kotak isian (mirip formulir) untuk pengguna memasukkan:</w:t>
+      </w:r>
+    </w:p>
+    <w:p>
+      <w:pPr>
+        <w:pStyle w:val="ListParagraph"/>
+        <w:numPr>
+          <w:ilvl w:val="0"/>
+          <w:numId w:val="7"/>
+        </w:numPr>
+      </w:pPr>
+      <w:r>
+        <w:t>Nama Lengkap</w:t>
+      </w:r>
+    </w:p>
+    <w:p>
+      <w:pPr>
+        <w:pStyle w:val="ListParagraph"/>
+        <w:numPr>
+          <w:ilvl w:val="0"/>
+          <w:numId w:val="7"/>
+        </w:numPr>
+      </w:pPr>
+      <w:r>
+        <w:t>Alamat Email</w:t>
+      </w:r>
+    </w:p>
+    <w:p>
+      <w:pPr>
+        <w:pStyle w:val="ListParagraph"/>
+        <w:numPr>
+          <w:ilvl w:val="0"/>
+          <w:numId w:val="7"/>
+        </w:numPr>
+      </w:pPr>
+      <w:r>
+        <w:t>Kata Sandi (Password)</w:t>
+      </w:r>
+    </w:p>
+    <w:p>
+      <w:pPr>
+        <w:pStyle w:val="ListParagraph"/>
+        <w:numPr>
+          <w:ilvl w:val="0"/>
+          <w:numId w:val="7"/>
+        </w:numPr>
+      </w:pPr>
+      <w:r>
+        <w:t>Konfirmasi Kata Sandi (untuk memastikan password yang dimasukkan benar).</w:t>
+      </w:r>
+    </w:p>
+    <w:p>
+      <w:pPr>
+        <w:pStyle w:val="ListParagraph"/>
+      </w:pPr>
+    </w:p>
+    <w:p>
+      <w:pPr>
+        <w:pStyle w:val="ListParagraph"/>
+        <w:numPr>
+          <w:ilvl w:val="0"/>
+          <w:numId w:val="8"/>
+        </w:numPr>
+      </w:pPr>
+      <w:r>
+        <w:t>Tombol "Daftar": Tombol yang akan diklik pengguna setelah mengisi semua informasi.</w:t>
+      </w:r>
+    </w:p>
+    <w:p>
+      <w:pPr>
+        <w:pStyle w:val="ListParagraph"/>
+        <w:numPr>
+          <w:ilvl w:val="0"/>
+          <w:numId w:val="8"/>
+        </w:numPr>
+      </w:pPr>
+      <w:r>
+        <w:t>Tautan "Kembali ke Login": Teks yang bisa diklik jika pengguna sudah memiliki akun dan ingin kembali ke halaman login.</w:t>
+      </w:r>
+    </w:p>
+    <w:p/>
+    <w:p/>
+    <w:p/>
+    <w:p/>
+    <w:p/>
+    <w:p/>
+    <w:p>
+      <w:pPr>
+        <w:pStyle w:val="ListParagraph"/>
+        <w:numPr>
+          <w:ilvl w:val="0"/>
+          <w:numId w:val="1"/>
+        </w:numPr>
+      </w:pPr>
+      <w:r>
+        <w:lastRenderedPageBreak/>
+        <w:t>Commit and Push</w:t>
+      </w:r>
+      <w:r>
+        <w:t xml:space="preserve"> : </w:t>
+      </w:r>
+      <w:r>
+        <w:t>Membuat halaman SignUpActivity</w:t>
+      </w:r>
+    </w:p>
+    <w:p>
+      <w:pPr>
+        <w:pStyle w:val="ListParagraph"/>
+      </w:pPr>
+      <w:r>
+        <w:rPr>
+          <w:noProof/>
+        </w:rPr>
+        <w:drawing>
+          <wp:inline distT="0" distB="0" distL="0" distR="0" wp14:anchorId="491B13D5" wp14:editId="677E6DA9">
+            <wp:extent cx="5731510" cy="3222625"/>
+            <wp:effectExtent l="0" t="0" r="2540" b="0"/>
+            <wp:docPr id="1038075819" name="Picture 1"/>
+            <wp:cNvGraphicFramePr>
+              <a:graphicFrameLocks xmlns:a="http://schemas.openxmlformats.org/drawingml/2006/main" noChangeAspect="1"/>
+            </wp:cNvGraphicFramePr>
+            <a:graphic xmlns:a="http://schemas.openxmlformats.org/drawingml/2006/main">
+              <a:graphicData uri="http://schemas.openxmlformats.org/drawingml/2006/picture">
+                <pic:pic xmlns:pic="http://schemas.openxmlformats.org/drawingml/2006/picture">
+                  <pic:nvPicPr>
+                    <pic:cNvPr id="1038075819" name=""/>
+                    <pic:cNvPicPr/>
+                  </pic:nvPicPr>
+                  <pic:blipFill>
+                    <a:blip r:embed="rId9"/>
+                    <a:stretch>
+                      <a:fillRect/>
+                    </a:stretch>
+                  </pic:blipFill>
+                  <pic:spPr>
+                    <a:xfrm>
+                      <a:off x="0" y="0"/>
+                      <a:ext cx="5731510" cy="3222625"/>
+                    </a:xfrm>
+                    <a:prstGeom prst="rect">
+                      <a:avLst/>
+                    </a:prstGeom>
+                  </pic:spPr>
+                </pic:pic>
+              </a:graphicData>
+            </a:graphic>
+          </wp:inline>
+        </w:drawing>
+      </w:r>
+    </w:p>
+    <w:p>
+      <w:r>
+        <w:t>K</w:t>
+      </w:r>
+      <w:r>
+        <w:t>ode ini membuat layar pendaftaran berfungsi penuh dengan validasi input yang membantu pengguna mengisi data dengan benar, dan kemudian mengarahkan mereka kembali ke layar login.</w:t>
+      </w:r>
+    </w:p>
+    <w:p>
+      <w:r>
+        <w:t>Kode ini mengatur bagaimana layar "Daftar" berfungsi, meliputi:</w:t>
+      </w:r>
+    </w:p>
+    <w:p>
+      <w:pPr>
+        <w:pStyle w:val="ListParagraph"/>
+        <w:numPr>
+          <w:ilvl w:val="0"/>
+          <w:numId w:val="9"/>
+        </w:numPr>
+      </w:pPr>
+      <w:r>
+        <w:t>Menghubungkan Tampilan: Kode ini mengambil semua kotak isian (nama, email, password, konfirmasi password), tombol "Daftar", dan teks "Sudah punya akun? Login" yang ada di tampilan (XML) agar bisa digunakan di dalam program.</w:t>
+      </w:r>
+    </w:p>
+    <w:p>
+      <w:pPr>
+        <w:pStyle w:val="ListParagraph"/>
+        <w:numPr>
+          <w:ilvl w:val="0"/>
+          <w:numId w:val="9"/>
+        </w:numPr>
+      </w:pPr>
+      <w:r>
+        <w:t>Validasi Otomatis: Saat pengguna menekan tombol "Daftar", kode ini akan memeriksa setiap informasi yang dimasukkan. Ini memastikan:</w:t>
+      </w:r>
+    </w:p>
+    <w:p>
+      <w:pPr>
+        <w:pStyle w:val="ListParagraph"/>
+        <w:numPr>
+          <w:ilvl w:val="0"/>
+          <w:numId w:val="10"/>
+        </w:numPr>
+      </w:pPr>
+      <w:r>
+        <w:t>Semua kolom penting (nama, email, password) tidak kosong.</w:t>
+      </w:r>
+    </w:p>
+    <w:p>
+      <w:pPr>
+        <w:pStyle w:val="ListParagraph"/>
+        <w:numPr>
+          <w:ilvl w:val="0"/>
+          <w:numId w:val="10"/>
+        </w:numPr>
+      </w:pPr>
+      <w:r>
+        <w:t>Email yang dimasukkan punya format yang benar.</w:t>
+      </w:r>
+    </w:p>
+    <w:p>
+      <w:pPr>
+        <w:pStyle w:val="ListParagraph"/>
+        <w:numPr>
+          <w:ilvl w:val="0"/>
+          <w:numId w:val="10"/>
+        </w:numPr>
+      </w:pPr>
+      <w:r>
+        <w:t>Password minimal 6 karakter.</w:t>
+      </w:r>
+    </w:p>
+    <w:p>
+      <w:pPr>
+        <w:pStyle w:val="ListParagraph"/>
+        <w:numPr>
+          <w:ilvl w:val="0"/>
+          <w:numId w:val="10"/>
+        </w:numPr>
+      </w:pPr>
+      <w:r>
+        <w:t>Password dan konfirmasi password harus sama persis.</w:t>
+      </w:r>
+    </w:p>
+    <w:p>
+      <w:pPr>
+        <w:pStyle w:val="ListParagraph"/>
+        <w:numPr>
+          <w:ilvl w:val="0"/>
+          <w:numId w:val="10"/>
+        </w:numPr>
+      </w:pPr>
+      <w:r>
+        <w:t>Jika ada kesalahan, pesan akan muncul di dekat kolom yang salah.</w:t>
+      </w:r>
+    </w:p>
+    <w:p>
+      <w:pPr>
+        <w:pStyle w:val="ListParagraph"/>
+        <w:numPr>
+          <w:ilvl w:val="0"/>
+          <w:numId w:val="11"/>
+        </w:numPr>
+      </w:pPr>
+      <w:r>
+        <w:t>Proses Pendaftaran: Jika semua informasi benar dan valid, kode akan menampilkan pesan "Pendaftaran berhasil!". Di aplikasi nyata, di bagian inilah data pendaftaran akan dikirim ke server atau disimpan ke database.</w:t>
+      </w:r>
+    </w:p>
+    <w:p>
+      <w:pPr>
+        <w:pStyle w:val="ListParagraph"/>
+        <w:numPr>
+          <w:ilvl w:val="0"/>
+          <w:numId w:val="11"/>
+        </w:numPr>
+      </w:pPr>
+      <w:r>
+        <w:t>Navigasi: Setelah pendaftaran berhasil, atau jika pengguna mengklik "Sudah punya akun? Login", aplikasi akan otomatis membawa pengguna kembali ke layar Login.</w:t>
+      </w:r>
+    </w:p>
+    <w:p>
+      <w:pPr>
+        <w:pStyle w:val="ListParagraph"/>
+      </w:pPr>
+    </w:p>
+    <w:p>
+      <w:pPr>
+        <w:pStyle w:val="ListParagraph"/>
+      </w:pPr>
+    </w:p>
+    <w:p>
+      <w:pPr>
+        <w:pStyle w:val="ListParagraph"/>
+      </w:pPr>
+    </w:p>
+    <w:p>
+      <w:pPr>
+        <w:pStyle w:val="ListParagraph"/>
+      </w:pPr>
+    </w:p>
+    <w:p>
+      <w:pPr>
+        <w:pStyle w:val="ListParagraph"/>
+        <w:numPr>
+          <w:ilvl w:val="0"/>
+          <w:numId w:val="1"/>
+        </w:numPr>
+      </w:pPr>
+      <w:r>
+        <w:lastRenderedPageBreak/>
+        <w:t>Commit and Push</w:t>
+      </w:r>
+      <w:r>
+        <w:t xml:space="preserve"> : </w:t>
+      </w:r>
+      <w:r>
+        <w:t>Mendaftarkan SignUpActivity di AndroidManifest.xml</w:t>
+      </w:r>
+    </w:p>
+    <w:p>
+      <w:pPr>
+        <w:pStyle w:val="ListParagraph"/>
+      </w:pPr>
+      <w:r>
+        <w:rPr>
+          <w:noProof/>
+        </w:rPr>
+        <w:drawing>
+          <wp:inline distT="0" distB="0" distL="0" distR="0" wp14:anchorId="391433E7" wp14:editId="4FD17E79">
+            <wp:extent cx="5731510" cy="3222625"/>
+            <wp:effectExtent l="0" t="0" r="2540" b="0"/>
+            <wp:docPr id="55859981" name="Picture 1"/>
+            <wp:cNvGraphicFramePr>
+              <a:graphicFrameLocks xmlns:a="http://schemas.openxmlformats.org/drawingml/2006/main" noChangeAspect="1"/>
+            </wp:cNvGraphicFramePr>
+            <a:graphic xmlns:a="http://schemas.openxmlformats.org/drawingml/2006/main">
+              <a:graphicData uri="http://schemas.openxmlformats.org/drawingml/2006/picture">
+                <pic:pic xmlns:pic="http://schemas.openxmlformats.org/drawingml/2006/picture">
+                  <pic:nvPicPr>
+                    <pic:cNvPr id="55859981" name=""/>
+                    <pic:cNvPicPr/>
+                  </pic:nvPicPr>
+                  <pic:blipFill>
+                    <a:blip r:embed="rId10"/>
+                    <a:stretch>
+                      <a:fillRect/>
+                    </a:stretch>
+                  </pic:blipFill>
+                  <pic:spPr>
+                    <a:xfrm>
+                      <a:off x="0" y="0"/>
+                      <a:ext cx="5731510" cy="3222625"/>
+                    </a:xfrm>
+                    <a:prstGeom prst="rect">
+                      <a:avLst/>
+                    </a:prstGeom>
+                  </pic:spPr>
+                </pic:pic>
+              </a:graphicData>
+            </a:graphic>
+          </wp:inline>
+        </w:drawing>
+      </w:r>
+    </w:p>
+    <w:p>
+      <w:pPr>
+        <w:pStyle w:val="ListParagraph"/>
+      </w:pPr>
+    </w:p>
+    <w:p>
+      <w:pPr>
+        <w:pStyle w:val="ListParagraph"/>
+      </w:pPr>
+      <w:r>
+        <w:t xml:space="preserve">Setiap Activity yang </w:t>
+      </w:r>
+      <w:r>
+        <w:t>di</w:t>
+      </w:r>
+      <w:r>
+        <w:t xml:space="preserve"> buat harus dideklarasikan dalam file AndroidManifest.xml agar sistem Android mengetahuinya</w:t>
+      </w:r>
+      <w:r>
+        <w:t>.</w:t>
+      </w:r>
+    </w:p>
+    <w:p>
+      <w:pPr>
+        <w:pStyle w:val="ListParagraph"/>
+      </w:pPr>
+    </w:p>
+    <w:p>
+      <w:pPr>
+        <w:pStyle w:val="ListParagraph"/>
+      </w:pPr>
+    </w:p>
+    <w:p>
+      <w:pPr>
+        <w:pStyle w:val="ListParagraph"/>
+      </w:pPr>
+    </w:p>
+    <w:p>
+      <w:pPr>
+        <w:pStyle w:val="ListParagraph"/>
+      </w:pPr>
+    </w:p>
+    <w:p>
+      <w:pPr>
+        <w:pStyle w:val="ListParagraph"/>
+      </w:pPr>
+    </w:p>
+    <w:p>
+      <w:pPr>
+        <w:pStyle w:val="ListParagraph"/>
+      </w:pPr>
+    </w:p>
+    <w:p>
+      <w:pPr>
+        <w:pStyle w:val="ListParagraph"/>
+      </w:pPr>
+    </w:p>
+    <w:p>
+      <w:pPr>
+        <w:pStyle w:val="ListParagraph"/>
+      </w:pPr>
+    </w:p>
+    <w:p>
+      <w:pPr>
+        <w:pStyle w:val="ListParagraph"/>
+      </w:pPr>
+    </w:p>
+    <w:p>
+      <w:pPr>
+        <w:pStyle w:val="ListParagraph"/>
+      </w:pPr>
+    </w:p>
+    <w:p>
+      <w:pPr>
+        <w:pStyle w:val="ListParagraph"/>
+      </w:pPr>
+    </w:p>
+    <w:p>
+      <w:pPr>
+        <w:pStyle w:val="ListParagraph"/>
+      </w:pPr>
+    </w:p>
+    <w:p>
+      <w:pPr>
+        <w:pStyle w:val="ListParagraph"/>
+      </w:pPr>
+    </w:p>
+    <w:p>
+      <w:pPr>
+        <w:pStyle w:val="ListParagraph"/>
+      </w:pPr>
+    </w:p>
+    <w:p>
+      <w:pPr>
+        <w:pStyle w:val="ListParagraph"/>
+      </w:pPr>
+    </w:p>
+    <w:p>
+      <w:pPr>
+        <w:pStyle w:val="ListParagraph"/>
+      </w:pPr>
+    </w:p>
+    <w:p>
+      <w:pPr>
+        <w:pStyle w:val="ListParagraph"/>
+      </w:pPr>
+    </w:p>
+    <w:p>
+      <w:pPr>
+        <w:pStyle w:val="ListParagraph"/>
+      </w:pPr>
+    </w:p>
+    <w:p>
+      <w:pPr>
+        <w:pStyle w:val="ListParagraph"/>
+      </w:pPr>
+    </w:p>
+    <w:p>
+      <w:pPr>
+        <w:pStyle w:val="ListParagraph"/>
+      </w:pPr>
+    </w:p>
+    <w:p>
+      <w:pPr>
+        <w:pStyle w:val="ListParagraph"/>
+      </w:pPr>
+    </w:p>
+    <w:p>
+      <w:pPr>
+        <w:pStyle w:val="ListParagraph"/>
+      </w:pPr>
+    </w:p>
+    <w:p>
+      <w:pPr>
+        <w:pStyle w:val="ListParagraph"/>
+        <w:numPr>
+          <w:ilvl w:val="0"/>
+          <w:numId w:val="1"/>
+        </w:numPr>
+      </w:pPr>
+      <w:r>
+        <w:lastRenderedPageBreak/>
+        <w:t>Commit and Push</w:t>
+      </w:r>
+      <w:r>
+        <w:t xml:space="preserve"> : </w:t>
+      </w:r>
+      <w:r>
+        <w:t>Perbarui LoginActivity untuk Navigasi</w:t>
+      </w:r>
+    </w:p>
+    <w:p>
+      <w:pPr>
+        <w:pStyle w:val="ListParagraph"/>
+      </w:pPr>
+    </w:p>
+    <w:p>
+      <w:pPr>
+        <w:ind w:left="709"/>
+      </w:pPr>
+      <w:r>
+        <w:rPr>
+          <w:noProof/>
+        </w:rPr>
+        <w:drawing>
+          <wp:inline distT="0" distB="0" distL="0" distR="0" wp14:anchorId="4E022D84" wp14:editId="3BD97D5D">
+            <wp:extent cx="5731510" cy="3222625"/>
+            <wp:effectExtent l="0" t="0" r="2540" b="0"/>
+            <wp:docPr id="768874555" name="Picture 1"/>
+            <wp:cNvGraphicFramePr>
+              <a:graphicFrameLocks xmlns:a="http://schemas.openxmlformats.org/drawingml/2006/main" noChangeAspect="1"/>
+            </wp:cNvGraphicFramePr>
+            <a:graphic xmlns:a="http://schemas.openxmlformats.org/drawingml/2006/main">
+              <a:graphicData uri="http://schemas.openxmlformats.org/drawingml/2006/picture">
+                <pic:pic xmlns:pic="http://schemas.openxmlformats.org/drawingml/2006/picture">
+                  <pic:nvPicPr>
+                    <pic:cNvPr id="768874555" name=""/>
+                    <pic:cNvPicPr/>
+                  </pic:nvPicPr>
+                  <pic:blipFill>
+                    <a:blip r:embed="rId11"/>
+                    <a:stretch>
+                      <a:fillRect/>
+                    </a:stretch>
+                  </pic:blipFill>
+                  <pic:spPr>
+                    <a:xfrm>
+                      <a:off x="0" y="0"/>
+                      <a:ext cx="5731510" cy="3222625"/>
+                    </a:xfrm>
+                    <a:prstGeom prst="rect">
+                      <a:avLst/>
+                    </a:prstGeom>
+                  </pic:spPr>
+                </pic:pic>
+              </a:graphicData>
+            </a:graphic>
+          </wp:inline>
+        </w:drawing>
+      </w:r>
+    </w:p>
+    <w:p>
+      <w:pPr>
+        <w:ind w:left="709"/>
+      </w:pPr>
+      <w:r>
+        <w:t>SignUpActivity yang berfungsi penuh dengan layout dan logika validasinya.</w:t>
+      </w:r>
+    </w:p>
+    <w:p>
+      <w:pPr>
+        <w:ind w:left="709"/>
+      </w:pPr>
+    </w:p>
+    <w:p>
+      <w:pPr>
+        <w:ind w:left="709"/>
+      </w:pPr>
+    </w:p>
+    <w:p>
+      <w:pPr>
+        <w:pStyle w:val="ListParagraph"/>
+        <w:numPr>
+          <w:ilvl w:val="0"/>
+          <w:numId w:val="1"/>
+        </w:numPr>
+      </w:pPr>
+      <w:r>
+        <w:t>Commit and Push</w:t>
+      </w:r>
+      <w:r>
+        <w:t xml:space="preserve"> : Memberikan koding pada </w:t>
+      </w:r>
+      <w:r>
+        <w:t>MainActivity.kt</w:t>
+      </w:r>
+      <w:r>
+        <w:t>.</w:t>
+      </w:r>
+    </w:p>
+    <w:p>
+      <w:r>
+        <w:rPr>
+          <w:noProof/>
+        </w:rPr>
+        <w:drawing>
+          <wp:inline distT="0" distB="0" distL="0" distR="0" wp14:anchorId="3E30EFE1" wp14:editId="4D5542DD">
+            <wp:extent cx="5731510" cy="3222625"/>
+            <wp:effectExtent l="0" t="0" r="2540" b="0"/>
+            <wp:docPr id="1165721397" name="Picture 1"/>
+            <wp:cNvGraphicFramePr>
+              <a:graphicFrameLocks xmlns:a="http://schemas.openxmlformats.org/drawingml/2006/main" noChangeAspect="1"/>
+            </wp:cNvGraphicFramePr>
+            <a:graphic xmlns:a="http://schemas.openxmlformats.org/drawingml/2006/main">
+              <a:graphicData uri="http://schemas.openxmlformats.org/drawingml/2006/picture">
+                <pic:pic xmlns:pic="http://schemas.openxmlformats.org/drawingml/2006/picture">
+                  <pic:nvPicPr>
+                    <pic:cNvPr id="1165721397" name=""/>
+                    <pic:cNvPicPr/>
+                  </pic:nvPicPr>
+                  <pic:blipFill>
+                    <a:blip r:embed="rId12"/>
+                    <a:stretch>
+                      <a:fillRect/>
+                    </a:stretch>
+                  </pic:blipFill>
+                  <pic:spPr>
+                    <a:xfrm>
+                      <a:off x="0" y="0"/>
+                      <a:ext cx="5731510" cy="3222625"/>
+                    </a:xfrm>
+                    <a:prstGeom prst="rect">
+                      <a:avLst/>
+                    </a:prstGeom>
+                  </pic:spPr>
+                </pic:pic>
+              </a:graphicData>
+            </a:graphic>
+          </wp:inline>
+        </w:drawing>
+      </w:r>
+    </w:p>
+    <w:p/>
+    <w:p>
+      <w:r>
+        <w:lastRenderedPageBreak/>
+        <w:t>1. Mempersiapkan Tampilan (Saat Layar Pertama Kali Muncul)</w:t>
+      </w:r>
+    </w:p>
+    <w:p>
+      <w:pPr>
+        <w:numPr>
+          <w:ilvl w:val="0"/>
+          <w:numId w:val="12"/>
+        </w:numPr>
+      </w:pPr>
+      <w:r>
+        <w:t>setContentView(R.layout.activity_main): Ini adalah perintah pertama. Artinya, "</w:t>
+      </w:r>
+      <w:r>
+        <w:t>men</w:t>
+      </w:r>
+      <w:r>
+        <w:t>ampilkan desain visual yang sudah dibuat di file activity_main.xml." Kode ini menghubungkan dengan tampilan atau </w:t>
+      </w:r>
+      <w:r>
+        <w:rPr>
+          <w:i/>
+          <w:iCs/>
+        </w:rPr>
+        <w:t>layout</w:t>
+      </w:r>
+      <w:r>
+        <w:t> yang sudah ada.</w:t>
+      </w:r>
+    </w:p>
+    <w:p>
+      <w:r>
+        <w:t>2. Mengenali Tombol-Tombol dan Elemen Lainnya</w:t>
+      </w:r>
+    </w:p>
+    <w:p>
+      <w:pPr>
+        <w:numPr>
+          <w:ilvl w:val="0"/>
+          <w:numId w:val="13"/>
+        </w:numPr>
+      </w:pPr>
+      <w:r>
+        <w:t>findViewById(...): Setelah tampilan muncul, kode ini mulai "mengenali" setiap elemen penting di layar, seperti:</w:t>
+      </w:r>
+    </w:p>
+    <w:p>
+      <w:pPr>
+        <w:numPr>
+          <w:ilvl w:val="1"/>
+          <w:numId w:val="13"/>
+        </w:numPr>
+      </w:pPr>
+      <w:r>
+        <w:t>Kolom pencarian (search_bar).</w:t>
+      </w:r>
+    </w:p>
+    <w:p>
+      <w:pPr>
+        <w:numPr>
+          <w:ilvl w:val="1"/>
+          <w:numId w:val="13"/>
+        </w:numPr>
+      </w:pPr>
+      <w:r>
+        <w:t>Tombol "Cari Tanaman".</w:t>
+      </w:r>
+    </w:p>
+    <w:p>
+      <w:pPr>
+        <w:numPr>
+          <w:ilvl w:val="1"/>
+          <w:numId w:val="13"/>
+        </w:numPr>
+      </w:pPr>
+      <w:r>
+        <w:t>Tombol "Panduan Bertani".</w:t>
+      </w:r>
+    </w:p>
+    <w:p>
+      <w:pPr>
+        <w:numPr>
+          <w:ilvl w:val="1"/>
+          <w:numId w:val="13"/>
+        </w:numPr>
+      </w:pPr>
+      <w:r>
+        <w:t>Tombol "Peta Jenis Tanah".</w:t>
+      </w:r>
+    </w:p>
+    <w:p>
+      <w:pPr>
+        <w:numPr>
+          <w:ilvl w:val="1"/>
+          <w:numId w:val="13"/>
+        </w:numPr>
+      </w:pPr>
+      <w:r>
+        <w:t>Tombol "Rekomendasi Pupuk".</w:t>
+      </w:r>
+    </w:p>
+    <w:p>
+      <w:r>
+        <w:t>3. Memberi Perintah "Jika Ditekan"</w:t>
+      </w:r>
+    </w:p>
+    <w:p>
+      <w:r>
+        <w:t>Kode ini menempelkan sebuah "catatan instruksi" pada setiap tombol.</w:t>
+      </w:r>
+    </w:p>
+    <w:p>
+      <w:pPr>
+        <w:numPr>
+          <w:ilvl w:val="0"/>
+          <w:numId w:val="14"/>
+        </w:numPr>
+      </w:pPr>
+      <w:r>
+        <w:t>Untuk Tombol Cari Tanaman, Panduan Bertani, dan Peta Jenis Tanah:</w:t>
+      </w:r>
+    </w:p>
+    <w:p>
+      <w:pPr>
+        <w:numPr>
+          <w:ilvl w:val="1"/>
+          <w:numId w:val="14"/>
+        </w:numPr>
+      </w:pPr>
+      <w:r>
+        <w:t>Perintahnya: "Jika tombol ini ditekan, tampilkan pesan singkat (Toast) di layar yang memberitahu pengguna fitur apa yang sedang dibuka."</w:t>
+      </w:r>
+    </w:p>
+    <w:p>
+      <w:pPr>
+        <w:numPr>
+          <w:ilvl w:val="0"/>
+          <w:numId w:val="14"/>
+        </w:numPr>
+      </w:pPr>
+      <w:r>
+        <w:t>Untuk Tombol Rekomendasi Pupuk:</w:t>
+      </w:r>
+    </w:p>
+    <w:p>
+      <w:pPr>
+        <w:numPr>
+          <w:ilvl w:val="1"/>
+          <w:numId w:val="14"/>
+        </w:numPr>
+      </w:pPr>
+      <w:r>
+        <w:t>Perintahnya: "Jika tombol ini ditekan, lakukan dua hal:</w:t>
+      </w:r>
+    </w:p>
+    <w:p>
+      <w:pPr>
+        <w:numPr>
+          <w:ilvl w:val="2"/>
+          <w:numId w:val="14"/>
+        </w:numPr>
+      </w:pPr>
+      <w:r>
+        <w:t>Tampilkan pesan singkat 'Membuka Rekomendasi Pupuk'.</w:t>
+      </w:r>
+    </w:p>
+    <w:p>
+      <w:pPr>
+        <w:numPr>
+          <w:ilvl w:val="2"/>
+          <w:numId w:val="14"/>
+        </w:numPr>
+      </w:pPr>
+      <w:r>
+        <w:t xml:space="preserve">Segera buka halaman baru, yaitu </w:t>
+      </w:r>
+      <w:r>
+        <w:t>h</w:t>
+      </w:r>
+      <w:r>
+        <w:t>alaman Rekomendasi</w:t>
+      </w:r>
+      <w:r>
         <w:t xml:space="preserve"> </w:t>
       </w:r>
-      <w:proofErr w:type="spellStart"/>
-      <w:r>
-        <w:rPr>
-          <w:lang w:val="en-GB"/>
-        </w:rPr>
-        <w:t>komentar</w:t>
-      </w:r>
-      <w:proofErr w:type="spellEnd"/>
-      <w:r>
-        <w:rPr>
-          <w:lang w:val="en-GB"/>
-        </w:rPr>
+      <w:r>
+        <w:t>Pupuk</w:t>
+      </w:r>
+      <w:r>
         <w:t xml:space="preserve"> </w:t>
       </w:r>
-      <w:proofErr w:type="spellStart"/>
-      <w:r>
-        <w:rPr>
-          <w:lang w:val="en-GB"/>
-        </w:rPr>
-        <w:t>deskrip</w:t>
-      </w:r>
-      <w:r>
-        <w:rPr>
-          <w:lang w:val="en-GB"/>
-        </w:rPr>
-        <w:t>si</w:t>
-      </w:r>
-      <w:proofErr w:type="spellEnd"/>
-      <w:r>
-        <w:rPr>
-          <w:lang w:val="en-GB"/>
-        </w:rPr>
-        <w:t xml:space="preserve"> pada </w:t>
-      </w:r>
-      <w:proofErr w:type="spellStart"/>
-      <w:r>
-        <w:rPr>
-          <w:lang w:val="en-GB"/>
-        </w:rPr>
-        <w:t>kode</w:t>
-      </w:r>
-      <w:proofErr w:type="spellEnd"/>
-      <w:r>
-        <w:rPr>
-          <w:lang w:val="en-GB"/>
-        </w:rPr>
-        <w:t xml:space="preserve"> layout </w:t>
-      </w:r>
-      <w:r>
-        <w:rPr>
-          <w:lang w:val="en-GB"/>
-        </w:rPr>
-        <w:t>activity_login.xml</w:t>
-      </w:r>
-      <w:r>
-        <w:rPr>
-          <w:lang w:val="en-GB"/>
-        </w:rPr>
-        <w:t xml:space="preserve"> agar </w:t>
-      </w:r>
-      <w:proofErr w:type="spellStart"/>
-      <w:r>
-        <w:rPr>
-          <w:lang w:val="en-GB"/>
-        </w:rPr>
-        <w:t>lebih</w:t>
-      </w:r>
-      <w:proofErr w:type="spellEnd"/>
-      <w:r>
-        <w:rPr>
-          <w:lang w:val="en-GB"/>
-        </w:rPr>
-        <w:t xml:space="preserve"> </w:t>
-      </w:r>
-      <w:proofErr w:type="spellStart"/>
-      <w:r>
-        <w:rPr>
-          <w:lang w:val="en-GB"/>
-        </w:rPr>
-        <w:t>mudah</w:t>
-      </w:r>
-      <w:proofErr w:type="spellEnd"/>
-      <w:r>
-        <w:rPr>
-          <w:lang w:val="en-GB"/>
-        </w:rPr>
-        <w:t xml:space="preserve"> </w:t>
-      </w:r>
-      <w:proofErr w:type="spellStart"/>
-      <w:r>
-        <w:rPr>
-          <w:lang w:val="en-GB"/>
-        </w:rPr>
-        <w:t>dalam</w:t>
-      </w:r>
-      <w:proofErr w:type="spellEnd"/>
-      <w:r>
-        <w:rPr>
-          <w:lang w:val="en-GB"/>
-        </w:rPr>
-        <w:t xml:space="preserve"> </w:t>
-      </w:r>
-      <w:proofErr w:type="spellStart"/>
-      <w:r>
-        <w:rPr>
-          <w:lang w:val="en-GB"/>
-        </w:rPr>
-        <w:t>mencari</w:t>
-      </w:r>
-      <w:proofErr w:type="spellEnd"/>
-      <w:r>
-        <w:rPr>
-          <w:lang w:val="en-GB"/>
-        </w:rPr>
-        <w:t xml:space="preserve"> dan </w:t>
-      </w:r>
-      <w:proofErr w:type="spellStart"/>
-      <w:r>
-        <w:rPr>
-          <w:lang w:val="en-GB"/>
-        </w:rPr>
-        <w:t>menemukan</w:t>
-      </w:r>
-      <w:proofErr w:type="spellEnd"/>
-      <w:r>
-        <w:rPr>
-          <w:lang w:val="en-GB"/>
-        </w:rPr>
-        <w:t xml:space="preserve"> </w:t>
-      </w:r>
-      <w:proofErr w:type="spellStart"/>
-      <w:r>
-        <w:rPr>
-          <w:lang w:val="en-GB"/>
-        </w:rPr>
-        <w:t>bagian</w:t>
-      </w:r>
-      <w:proofErr w:type="spellEnd"/>
-      <w:r>
-        <w:rPr>
-          <w:lang w:val="en-GB"/>
-        </w:rPr>
-        <w:t xml:space="preserve"> </w:t>
-      </w:r>
-      <w:proofErr w:type="spellStart"/>
-      <w:r>
-        <w:rPr>
-          <w:lang w:val="en-GB"/>
-        </w:rPr>
-        <w:t>kode</w:t>
-      </w:r>
-      <w:proofErr w:type="spellEnd"/>
-      <w:r>
-        <w:rPr>
-          <w:lang w:val="en-GB"/>
-        </w:rPr>
-        <w:t xml:space="preserve"> </w:t>
-      </w:r>
-      <w:proofErr w:type="spellStart"/>
-      <w:r>
-        <w:rPr>
-          <w:lang w:val="en-GB"/>
-        </w:rPr>
-        <w:t>bila</w:t>
-      </w:r>
-      <w:proofErr w:type="spellEnd"/>
-      <w:r>
-        <w:rPr>
-          <w:lang w:val="en-GB"/>
-        </w:rPr>
-        <w:t xml:space="preserve"> </w:t>
-      </w:r>
-      <w:proofErr w:type="spellStart"/>
-      <w:r>
-        <w:rPr>
-          <w:lang w:val="en-GB"/>
-        </w:rPr>
-        <w:t>melakukan</w:t>
-      </w:r>
-      <w:proofErr w:type="spellEnd"/>
-      <w:r>
-        <w:rPr>
-          <w:lang w:val="en-GB"/>
-        </w:rPr>
-        <w:t xml:space="preserve"> </w:t>
-      </w:r>
-      <w:proofErr w:type="spellStart"/>
-      <w:r>
-        <w:rPr>
-          <w:lang w:val="en-GB"/>
-        </w:rPr>
-        <w:t>perubahan</w:t>
-      </w:r>
-      <w:proofErr w:type="spellEnd"/>
-      <w:r>
-        <w:rPr>
-          <w:lang w:val="en-GB"/>
-        </w:rPr>
-        <w:t xml:space="preserve"> dan </w:t>
-      </w:r>
-      <w:proofErr w:type="spellStart"/>
-      <w:r>
-        <w:rPr>
-          <w:lang w:val="en-GB"/>
-        </w:rPr>
-        <w:t>pencariannya</w:t>
-      </w:r>
-      <w:proofErr w:type="spellEnd"/>
-      <w:r>
-        <w:rPr>
-          <w:lang w:val="en-GB"/>
-        </w:rPr>
+      <w:r>
+        <w:t>Activity.</w:t>
+      </w:r>
+    </w:p>
+    <w:p>
+      <w:pPr>
+        <w:numPr>
+          <w:ilvl w:val="0"/>
+          <w:numId w:val="14"/>
+        </w:numPr>
+      </w:pPr>
+      <w:r>
+        <w:t>Untuk Kolom Pencarian (searchBar):</w:t>
+      </w:r>
+    </w:p>
+    <w:p>
+      <w:pPr>
+        <w:numPr>
+          <w:ilvl w:val="1"/>
+          <w:numId w:val="14"/>
+        </w:numPr>
+      </w:pPr>
+      <w:r>
+        <w:t>Perintahnya: "Jika kolom ini ditekan, tampilkan pesan 'Mengaktifkan fitur pencarian</w:t>
+      </w:r>
+      <w:r>
         <w:t>.</w:t>
       </w:r>
+    </w:p>
+    <w:p>
+      <w:pPr>
+        <w:numPr>
+          <w:ilvl w:val="1"/>
+          <w:numId w:val="14"/>
+        </w:numPr>
+      </w:pPr>
+      <w:r>
+        <w:t>Fungsi pencarian detailnya juga masih dalam tahap perencanaan.</w:t>
+      </w:r>
+    </w:p>
+    <w:p/>
+    <w:p>
+      <w:pPr>
+        <w:pStyle w:val="ListParagraph"/>
+        <w:numPr>
+          <w:ilvl w:val="0"/>
+          <w:numId w:val="1"/>
+        </w:numPr>
+      </w:pPr>
+      <w:r>
+        <w:t>Commit and Push</w:t>
+      </w:r>
+    </w:p>
+    <w:p/>
+    <w:p/>
+    <w:p>
+      <w:r>
+        <w:lastRenderedPageBreak/>
+        <w:t>Kode Tombol Logout</w:t>
+      </w:r>
+    </w:p>
+    <w:p>
+      <w:pPr>
+        <w:numPr>
+          <w:ilvl w:val="0"/>
+          <w:numId w:val="15"/>
+        </w:numPr>
+      </w:pPr>
+      <w:r>
+        <w:t>R</w:t>
+      </w:r>
+      <w:r>
+        <w:t>encana untuk membuat tombol Logout. Jika tombol Logout ditekan, kembalikan pengguna ke halaman Login dan tutup semua halaman sebelumnya agar tidak bisa kembali.</w:t>
+      </w:r>
+    </w:p>
+    <w:p/>
+    <w:p/>
+    <w:p>
+      <w:pPr>
+        <w:pStyle w:val="ListParagraph"/>
+        <w:numPr>
+          <w:ilvl w:val="0"/>
+          <w:numId w:val="1"/>
+        </w:numPr>
+      </w:pPr>
+      <w:r>
+        <w:t>Commit and Push</w:t>
+      </w:r>
+    </w:p>
+    <w:p>
+      <w:pPr>
+        <w:pStyle w:val="ListParagraph"/>
+        <w:numPr>
+          <w:ilvl w:val="0"/>
+          <w:numId w:val="1"/>
+        </w:numPr>
+      </w:pPr>
+      <w:r>
+        <w:t>Commit and Push</w:t>
+      </w:r>
+    </w:p>
+    <w:p>
+      <w:pPr>
+        <w:pStyle w:val="ListParagraph"/>
+        <w:numPr>
+          <w:ilvl w:val="0"/>
+          <w:numId w:val="1"/>
+        </w:numPr>
+      </w:pPr>
+      <w:r>
+        <w:t>Commit and Push</w:t>
+      </w:r>
+    </w:p>
+    <w:p>
+      <w:pPr>
+        <w:pStyle w:val="ListParagraph"/>
+        <w:numPr>
+          <w:ilvl w:val="0"/>
+          <w:numId w:val="1"/>
+        </w:numPr>
+      </w:pPr>
+      <w:r>
+        <w:t>Commit and Push</w:t>
+      </w:r>
+    </w:p>
+    <w:p>
+      <w:pPr>
+        <w:pStyle w:val="ListParagraph"/>
+        <w:numPr>
+          <w:ilvl w:val="0"/>
+          <w:numId w:val="1"/>
+        </w:numPr>
+      </w:pPr>
+      <w:r>
+        <w:t>Commit and Push</w:t>
+      </w:r>
+    </w:p>
+    <w:p>
+      <w:pPr>
+        <w:pStyle w:val="ListParagraph"/>
+        <w:numPr>
+          <w:ilvl w:val="0"/>
+          <w:numId w:val="1"/>
+        </w:numPr>
+      </w:pPr>
+      <w:r>
+        <w:t>Commit and Push</w:t>
+      </w:r>
+    </w:p>
+    <w:p>
+      <w:pPr>
+        <w:pStyle w:val="ListParagraph"/>
+        <w:numPr>
+          <w:ilvl w:val="0"/>
+          <w:numId w:val="1"/>
+        </w:numPr>
+      </w:pPr>
+      <w:r>
+        <w:t>Commit and Push</w:t>
+      </w:r>
+    </w:p>
+    <w:p>
+      <w:pPr>
+        <w:pStyle w:val="ListParagraph"/>
+        <w:numPr>
+          <w:ilvl w:val="0"/>
+          <w:numId w:val="1"/>
+        </w:numPr>
+      </w:pPr>
+      <w:r>
+        <w:t>Commit and Push</w:t>
+      </w:r>
+    </w:p>
+    <w:p>
+      <w:pPr>
+        <w:pStyle w:val="ListParagraph"/>
+        <w:numPr>
+          <w:ilvl w:val="0"/>
+          <w:numId w:val="1"/>
+        </w:numPr>
+      </w:pPr>
+    </w:p>
+    <w:p>
+      <w:pPr>
+        <w:rPr>
+          <w:lang w:val="en-GB"/>
+        </w:rPr>
+      </w:pPr>
+    </w:p>
+    <w:p>
+      <w:pPr>
+        <w:rPr>
+          <w:lang w:val="en-GB"/>
+        </w:rPr>
+      </w:pPr>
+    </w:p>
+    <w:p>
+      <w:pPr>
+        <w:rPr>
+          <w:lang w:val="en-GB"/>
+        </w:rPr>
+      </w:pPr>
     </w:p>
     <w:sectPr>
       <w:pgSz w:w="11906" w:h="16838"/>
@@ -423,6 +1986,1992 @@
     </w:sectPr>
   </w:body>
 </w:document>
+</file>
+
+<file path=word/numbering.xml><?xml version="1.0" encoding="utf-8"?>
+<w:numbering xmlns:wpc="http://schemas.microsoft.com/office/word/2010/wordprocessingCanvas" xmlns:cx="http://schemas.microsoft.com/office/drawing/2014/chartex" xmlns:cx1="http://schemas.microsoft.com/office/drawing/2015/9/8/chartex" xmlns:cx2="http://schemas.microsoft.com/office/drawing/2015/10/21/chartex" xmlns:cx3="http://schemas.microsoft.com/office/drawing/2016/5/9/chartex" xmlns:cx4="http://schemas.microsoft.com/office/drawing/2016/5/10/chartex" xmlns:cx5="http://schemas.microsoft.com/office/drawing/2016/5/11/chartex" xmlns:cx6="http://schemas.microsoft.com/office/drawing/2016/5/12/chartex" xmlns:cx7="http://schemas.microsoft.com/office/drawing/2016/5/13/chartex" xmlns:cx8="http://schemas.microsoft.com/office/drawing/2016/5/14/chartex" xmlns:mc="http://schemas.openxmlformats.org/markup-compatibility/2006" xmlns:aink="http://schemas.microsoft.com/office/drawing/2016/ink" xmlns:am3d="http://schemas.microsoft.com/office/drawing/2017/model3d" xmlns:o="urn:schemas-microsoft-com:office:office" xmlns:oel="http://schemas.microsoft.com/office/2019/extlst" xmlns:r="http://schemas.openxmlformats.org/officeDocument/2006/relationships" xmlns:m="http://schemas.openxmlformats.org/officeDocument/2006/math" xmlns:v="urn:schemas-microsoft-com:vml" xmlns:wp14="http://schemas.microsoft.com/office/word/2010/wordprocessingDrawing" xmlns:wp="http://schemas.openxmlformats.org/drawingml/2006/wordprocessingDrawing" xmlns:w10="urn:schemas-microsoft-com:office:word" xmlns:w="http://schemas.openxmlformats.org/wordprocessingml/2006/main" xmlns:w14="http://schemas.microsoft.com/office/word/2010/wordml" xmlns:w15="http://schemas.microsoft.com/office/word/2012/wordml" xmlns:w16cex="http://schemas.microsoft.com/office/word/2018/wordml/cex" xmlns:w16cid="http://schemas.microsoft.com/office/word/2016/wordml/cid" xmlns:w16="http://schemas.microsoft.com/office/word/2018/wordml" xmlns:w16du="http://schemas.microsoft.com/office/word/2023/wordml/word16du" xmlns:w16sdtdh="http://schemas.microsoft.com/office/word/2020/wordml/sdtdatahash" xmlns:w16sdtfl="http://schemas.microsoft.com/office/word/2024/wordml/sdtformatlock" xmlns:w16se="http://schemas.microsoft.com/office/word/2015/wordml/symex" xmlns:wpg="http://schemas.microsoft.com/office/word/2010/wordprocessingGroup" xmlns:wpi="http://schemas.microsoft.com/office/word/2010/wordprocessingInk" xmlns:wne="http://schemas.microsoft.com/office/word/2006/wordml" xmlns:wps="http://schemas.microsoft.com/office/word/2010/wordprocessingShape" mc:Ignorable="w14 w15 w16se w16cid w16 w16cex w16sdtdh w16sdtfl w16du wp14">
+  <w:abstractNum w:abstractNumId="0" w15:restartNumberingAfterBreak="0">
+    <w:nsid w:val="14C92080"/>
+    <w:multiLevelType w:val="hybridMultilevel"/>
+    <w:tmpl w:val="1E4A4FA8"/>
+    <w:lvl w:ilvl="0" w:tplc="3809000D">
+      <w:start w:val="1"/>
+      <w:numFmt w:val="bullet"/>
+      <w:lvlText w:val=""/>
+      <w:lvlJc w:val="left"/>
+      <w:pPr>
+        <w:ind w:left="1080" w:hanging="360"/>
+      </w:pPr>
+      <w:rPr>
+        <w:rFonts w:ascii="Wingdings" w:hAnsi="Wingdings" w:hint="default"/>
+      </w:rPr>
+    </w:lvl>
+    <w:lvl w:ilvl="1" w:tplc="38090003" w:tentative="1">
+      <w:start w:val="1"/>
+      <w:numFmt w:val="bullet"/>
+      <w:lvlText w:val="o"/>
+      <w:lvlJc w:val="left"/>
+      <w:pPr>
+        <w:ind w:left="1800" w:hanging="360"/>
+      </w:pPr>
+      <w:rPr>
+        <w:rFonts w:ascii="Courier New" w:hAnsi="Courier New" w:cs="Courier New" w:hint="default"/>
+      </w:rPr>
+    </w:lvl>
+    <w:lvl w:ilvl="2" w:tplc="38090005" w:tentative="1">
+      <w:start w:val="1"/>
+      <w:numFmt w:val="bullet"/>
+      <w:lvlText w:val=""/>
+      <w:lvlJc w:val="left"/>
+      <w:pPr>
+        <w:ind w:left="2520" w:hanging="360"/>
+      </w:pPr>
+      <w:rPr>
+        <w:rFonts w:ascii="Wingdings" w:hAnsi="Wingdings" w:hint="default"/>
+      </w:rPr>
+    </w:lvl>
+    <w:lvl w:ilvl="3" w:tplc="38090001" w:tentative="1">
+      <w:start w:val="1"/>
+      <w:numFmt w:val="bullet"/>
+      <w:lvlText w:val=""/>
+      <w:lvlJc w:val="left"/>
+      <w:pPr>
+        <w:ind w:left="3240" w:hanging="360"/>
+      </w:pPr>
+      <w:rPr>
+        <w:rFonts w:ascii="Symbol" w:hAnsi="Symbol" w:hint="default"/>
+      </w:rPr>
+    </w:lvl>
+    <w:lvl w:ilvl="4" w:tplc="38090003" w:tentative="1">
+      <w:start w:val="1"/>
+      <w:numFmt w:val="bullet"/>
+      <w:lvlText w:val="o"/>
+      <w:lvlJc w:val="left"/>
+      <w:pPr>
+        <w:ind w:left="3960" w:hanging="360"/>
+      </w:pPr>
+      <w:rPr>
+        <w:rFonts w:ascii="Courier New" w:hAnsi="Courier New" w:cs="Courier New" w:hint="default"/>
+      </w:rPr>
+    </w:lvl>
+    <w:lvl w:ilvl="5" w:tplc="38090005" w:tentative="1">
+      <w:start w:val="1"/>
+      <w:numFmt w:val="bullet"/>
+      <w:lvlText w:val=""/>
+      <w:lvlJc w:val="left"/>
+      <w:pPr>
+        <w:ind w:left="4680" w:hanging="360"/>
+      </w:pPr>
+      <w:rPr>
+        <w:rFonts w:ascii="Wingdings" w:hAnsi="Wingdings" w:hint="default"/>
+      </w:rPr>
+    </w:lvl>
+    <w:lvl w:ilvl="6" w:tplc="38090001" w:tentative="1">
+      <w:start w:val="1"/>
+      <w:numFmt w:val="bullet"/>
+      <w:lvlText w:val=""/>
+      <w:lvlJc w:val="left"/>
+      <w:pPr>
+        <w:ind w:left="5400" w:hanging="360"/>
+      </w:pPr>
+      <w:rPr>
+        <w:rFonts w:ascii="Symbol" w:hAnsi="Symbol" w:hint="default"/>
+      </w:rPr>
+    </w:lvl>
+    <w:lvl w:ilvl="7" w:tplc="38090003" w:tentative="1">
+      <w:start w:val="1"/>
+      <w:numFmt w:val="bullet"/>
+      <w:lvlText w:val="o"/>
+      <w:lvlJc w:val="left"/>
+      <w:pPr>
+        <w:ind w:left="6120" w:hanging="360"/>
+      </w:pPr>
+      <w:rPr>
+        <w:rFonts w:ascii="Courier New" w:hAnsi="Courier New" w:cs="Courier New" w:hint="default"/>
+      </w:rPr>
+    </w:lvl>
+    <w:lvl w:ilvl="8" w:tplc="38090005" w:tentative="1">
+      <w:start w:val="1"/>
+      <w:numFmt w:val="bullet"/>
+      <w:lvlText w:val=""/>
+      <w:lvlJc w:val="left"/>
+      <w:pPr>
+        <w:ind w:left="6840" w:hanging="360"/>
+      </w:pPr>
+      <w:rPr>
+        <w:rFonts w:ascii="Wingdings" w:hAnsi="Wingdings" w:hint="default"/>
+      </w:rPr>
+    </w:lvl>
+  </w:abstractNum>
+  <w:abstractNum w:abstractNumId="1" w15:restartNumberingAfterBreak="0">
+    <w:nsid w:val="17B70903"/>
+    <w:multiLevelType w:val="multilevel"/>
+    <w:tmpl w:val="C6B008AC"/>
+    <w:lvl w:ilvl="0">
+      <w:start w:val="1"/>
+      <w:numFmt w:val="bullet"/>
+      <w:lvlText w:val=""/>
+      <w:lvlJc w:val="left"/>
+      <w:pPr>
+        <w:tabs>
+          <w:tab w:val="num" w:pos="720"/>
+        </w:tabs>
+        <w:ind w:left="720" w:hanging="360"/>
+      </w:pPr>
+      <w:rPr>
+        <w:rFonts w:ascii="Symbol" w:hAnsi="Symbol" w:hint="default"/>
+        <w:sz w:val="20"/>
+      </w:rPr>
+    </w:lvl>
+    <w:lvl w:ilvl="1" w:tentative="1">
+      <w:start w:val="1"/>
+      <w:numFmt w:val="bullet"/>
+      <w:lvlText w:val="o"/>
+      <w:lvlJc w:val="left"/>
+      <w:pPr>
+        <w:tabs>
+          <w:tab w:val="num" w:pos="1440"/>
+        </w:tabs>
+        <w:ind w:left="1440" w:hanging="360"/>
+      </w:pPr>
+      <w:rPr>
+        <w:rFonts w:ascii="Courier New" w:hAnsi="Courier New" w:hint="default"/>
+        <w:sz w:val="20"/>
+      </w:rPr>
+    </w:lvl>
+    <w:lvl w:ilvl="2" w:tentative="1">
+      <w:start w:val="1"/>
+      <w:numFmt w:val="bullet"/>
+      <w:lvlText w:val=""/>
+      <w:lvlJc w:val="left"/>
+      <w:pPr>
+        <w:tabs>
+          <w:tab w:val="num" w:pos="2160"/>
+        </w:tabs>
+        <w:ind w:left="2160" w:hanging="360"/>
+      </w:pPr>
+      <w:rPr>
+        <w:rFonts w:ascii="Wingdings" w:hAnsi="Wingdings" w:hint="default"/>
+        <w:sz w:val="20"/>
+      </w:rPr>
+    </w:lvl>
+    <w:lvl w:ilvl="3" w:tentative="1">
+      <w:start w:val="1"/>
+      <w:numFmt w:val="bullet"/>
+      <w:lvlText w:val=""/>
+      <w:lvlJc w:val="left"/>
+      <w:pPr>
+        <w:tabs>
+          <w:tab w:val="num" w:pos="2880"/>
+        </w:tabs>
+        <w:ind w:left="2880" w:hanging="360"/>
+      </w:pPr>
+      <w:rPr>
+        <w:rFonts w:ascii="Wingdings" w:hAnsi="Wingdings" w:hint="default"/>
+        <w:sz w:val="20"/>
+      </w:rPr>
+    </w:lvl>
+    <w:lvl w:ilvl="4" w:tentative="1">
+      <w:start w:val="1"/>
+      <w:numFmt w:val="bullet"/>
+      <w:lvlText w:val=""/>
+      <w:lvlJc w:val="left"/>
+      <w:pPr>
+        <w:tabs>
+          <w:tab w:val="num" w:pos="3600"/>
+        </w:tabs>
+        <w:ind w:left="3600" w:hanging="360"/>
+      </w:pPr>
+      <w:rPr>
+        <w:rFonts w:ascii="Wingdings" w:hAnsi="Wingdings" w:hint="default"/>
+        <w:sz w:val="20"/>
+      </w:rPr>
+    </w:lvl>
+    <w:lvl w:ilvl="5" w:tentative="1">
+      <w:start w:val="1"/>
+      <w:numFmt w:val="bullet"/>
+      <w:lvlText w:val=""/>
+      <w:lvlJc w:val="left"/>
+      <w:pPr>
+        <w:tabs>
+          <w:tab w:val="num" w:pos="4320"/>
+        </w:tabs>
+        <w:ind w:left="4320" w:hanging="360"/>
+      </w:pPr>
+      <w:rPr>
+        <w:rFonts w:ascii="Wingdings" w:hAnsi="Wingdings" w:hint="default"/>
+        <w:sz w:val="20"/>
+      </w:rPr>
+    </w:lvl>
+    <w:lvl w:ilvl="6" w:tentative="1">
+      <w:start w:val="1"/>
+      <w:numFmt w:val="bullet"/>
+      <w:lvlText w:val=""/>
+      <w:lvlJc w:val="left"/>
+      <w:pPr>
+        <w:tabs>
+          <w:tab w:val="num" w:pos="5040"/>
+        </w:tabs>
+        <w:ind w:left="5040" w:hanging="360"/>
+      </w:pPr>
+      <w:rPr>
+        <w:rFonts w:ascii="Wingdings" w:hAnsi="Wingdings" w:hint="default"/>
+        <w:sz w:val="20"/>
+      </w:rPr>
+    </w:lvl>
+    <w:lvl w:ilvl="7" w:tentative="1">
+      <w:start w:val="1"/>
+      <w:numFmt w:val="bullet"/>
+      <w:lvlText w:val=""/>
+      <w:lvlJc w:val="left"/>
+      <w:pPr>
+        <w:tabs>
+          <w:tab w:val="num" w:pos="5760"/>
+        </w:tabs>
+        <w:ind w:left="5760" w:hanging="360"/>
+      </w:pPr>
+      <w:rPr>
+        <w:rFonts w:ascii="Wingdings" w:hAnsi="Wingdings" w:hint="default"/>
+        <w:sz w:val="20"/>
+      </w:rPr>
+    </w:lvl>
+    <w:lvl w:ilvl="8" w:tentative="1">
+      <w:start w:val="1"/>
+      <w:numFmt w:val="bullet"/>
+      <w:lvlText w:val=""/>
+      <w:lvlJc w:val="left"/>
+      <w:pPr>
+        <w:tabs>
+          <w:tab w:val="num" w:pos="6480"/>
+        </w:tabs>
+        <w:ind w:left="6480" w:hanging="360"/>
+      </w:pPr>
+      <w:rPr>
+        <w:rFonts w:ascii="Wingdings" w:hAnsi="Wingdings" w:hint="default"/>
+        <w:sz w:val="20"/>
+      </w:rPr>
+    </w:lvl>
+  </w:abstractNum>
+  <w:abstractNum w:abstractNumId="2" w15:restartNumberingAfterBreak="0">
+    <w:nsid w:val="24297F5A"/>
+    <w:multiLevelType w:val="multilevel"/>
+    <w:tmpl w:val="D66C73AE"/>
+    <w:lvl w:ilvl="0">
+      <w:start w:val="1"/>
+      <w:numFmt w:val="bullet"/>
+      <w:lvlText w:val=""/>
+      <w:lvlJc w:val="left"/>
+      <w:pPr>
+        <w:tabs>
+          <w:tab w:val="num" w:pos="720"/>
+        </w:tabs>
+        <w:ind w:left="720" w:hanging="360"/>
+      </w:pPr>
+      <w:rPr>
+        <w:rFonts w:ascii="Symbol" w:hAnsi="Symbol" w:hint="default"/>
+        <w:sz w:val="20"/>
+      </w:rPr>
+    </w:lvl>
+    <w:lvl w:ilvl="1">
+      <w:start w:val="1"/>
+      <w:numFmt w:val="bullet"/>
+      <w:lvlText w:val="o"/>
+      <w:lvlJc w:val="left"/>
+      <w:pPr>
+        <w:tabs>
+          <w:tab w:val="num" w:pos="1440"/>
+        </w:tabs>
+        <w:ind w:left="1440" w:hanging="360"/>
+      </w:pPr>
+      <w:rPr>
+        <w:rFonts w:ascii="Courier New" w:hAnsi="Courier New" w:hint="default"/>
+        <w:sz w:val="20"/>
+      </w:rPr>
+    </w:lvl>
+    <w:lvl w:ilvl="2" w:tentative="1">
+      <w:start w:val="1"/>
+      <w:numFmt w:val="bullet"/>
+      <w:lvlText w:val=""/>
+      <w:lvlJc w:val="left"/>
+      <w:pPr>
+        <w:tabs>
+          <w:tab w:val="num" w:pos="2160"/>
+        </w:tabs>
+        <w:ind w:left="2160" w:hanging="360"/>
+      </w:pPr>
+      <w:rPr>
+        <w:rFonts w:ascii="Wingdings" w:hAnsi="Wingdings" w:hint="default"/>
+        <w:sz w:val="20"/>
+      </w:rPr>
+    </w:lvl>
+    <w:lvl w:ilvl="3" w:tentative="1">
+      <w:start w:val="1"/>
+      <w:numFmt w:val="bullet"/>
+      <w:lvlText w:val=""/>
+      <w:lvlJc w:val="left"/>
+      <w:pPr>
+        <w:tabs>
+          <w:tab w:val="num" w:pos="2880"/>
+        </w:tabs>
+        <w:ind w:left="2880" w:hanging="360"/>
+      </w:pPr>
+      <w:rPr>
+        <w:rFonts w:ascii="Wingdings" w:hAnsi="Wingdings" w:hint="default"/>
+        <w:sz w:val="20"/>
+      </w:rPr>
+    </w:lvl>
+    <w:lvl w:ilvl="4" w:tentative="1">
+      <w:start w:val="1"/>
+      <w:numFmt w:val="bullet"/>
+      <w:lvlText w:val=""/>
+      <w:lvlJc w:val="left"/>
+      <w:pPr>
+        <w:tabs>
+          <w:tab w:val="num" w:pos="3600"/>
+        </w:tabs>
+        <w:ind w:left="3600" w:hanging="360"/>
+      </w:pPr>
+      <w:rPr>
+        <w:rFonts w:ascii="Wingdings" w:hAnsi="Wingdings" w:hint="default"/>
+        <w:sz w:val="20"/>
+      </w:rPr>
+    </w:lvl>
+    <w:lvl w:ilvl="5" w:tentative="1">
+      <w:start w:val="1"/>
+      <w:numFmt w:val="bullet"/>
+      <w:lvlText w:val=""/>
+      <w:lvlJc w:val="left"/>
+      <w:pPr>
+        <w:tabs>
+          <w:tab w:val="num" w:pos="4320"/>
+        </w:tabs>
+        <w:ind w:left="4320" w:hanging="360"/>
+      </w:pPr>
+      <w:rPr>
+        <w:rFonts w:ascii="Wingdings" w:hAnsi="Wingdings" w:hint="default"/>
+        <w:sz w:val="20"/>
+      </w:rPr>
+    </w:lvl>
+    <w:lvl w:ilvl="6" w:tentative="1">
+      <w:start w:val="1"/>
+      <w:numFmt w:val="bullet"/>
+      <w:lvlText w:val=""/>
+      <w:lvlJc w:val="left"/>
+      <w:pPr>
+        <w:tabs>
+          <w:tab w:val="num" w:pos="5040"/>
+        </w:tabs>
+        <w:ind w:left="5040" w:hanging="360"/>
+      </w:pPr>
+      <w:rPr>
+        <w:rFonts w:ascii="Wingdings" w:hAnsi="Wingdings" w:hint="default"/>
+        <w:sz w:val="20"/>
+      </w:rPr>
+    </w:lvl>
+    <w:lvl w:ilvl="7" w:tentative="1">
+      <w:start w:val="1"/>
+      <w:numFmt w:val="bullet"/>
+      <w:lvlText w:val=""/>
+      <w:lvlJc w:val="left"/>
+      <w:pPr>
+        <w:tabs>
+          <w:tab w:val="num" w:pos="5760"/>
+        </w:tabs>
+        <w:ind w:left="5760" w:hanging="360"/>
+      </w:pPr>
+      <w:rPr>
+        <w:rFonts w:ascii="Wingdings" w:hAnsi="Wingdings" w:hint="default"/>
+        <w:sz w:val="20"/>
+      </w:rPr>
+    </w:lvl>
+    <w:lvl w:ilvl="8" w:tentative="1">
+      <w:start w:val="1"/>
+      <w:numFmt w:val="bullet"/>
+      <w:lvlText w:val=""/>
+      <w:lvlJc w:val="left"/>
+      <w:pPr>
+        <w:tabs>
+          <w:tab w:val="num" w:pos="6480"/>
+        </w:tabs>
+        <w:ind w:left="6480" w:hanging="360"/>
+      </w:pPr>
+      <w:rPr>
+        <w:rFonts w:ascii="Wingdings" w:hAnsi="Wingdings" w:hint="default"/>
+        <w:sz w:val="20"/>
+      </w:rPr>
+    </w:lvl>
+  </w:abstractNum>
+  <w:abstractNum w:abstractNumId="3" w15:restartNumberingAfterBreak="0">
+    <w:nsid w:val="2C8F29FF"/>
+    <w:multiLevelType w:val="multilevel"/>
+    <w:tmpl w:val="C53C239E"/>
+    <w:lvl w:ilvl="0">
+      <w:start w:val="1"/>
+      <w:numFmt w:val="bullet"/>
+      <w:lvlText w:val=""/>
+      <w:lvlJc w:val="left"/>
+      <w:pPr>
+        <w:tabs>
+          <w:tab w:val="num" w:pos="720"/>
+        </w:tabs>
+        <w:ind w:left="720" w:hanging="360"/>
+      </w:pPr>
+      <w:rPr>
+        <w:rFonts w:ascii="Symbol" w:hAnsi="Symbol" w:hint="default"/>
+        <w:sz w:val="20"/>
+      </w:rPr>
+    </w:lvl>
+    <w:lvl w:ilvl="1" w:tentative="1">
+      <w:start w:val="1"/>
+      <w:numFmt w:val="bullet"/>
+      <w:lvlText w:val="o"/>
+      <w:lvlJc w:val="left"/>
+      <w:pPr>
+        <w:tabs>
+          <w:tab w:val="num" w:pos="1440"/>
+        </w:tabs>
+        <w:ind w:left="1440" w:hanging="360"/>
+      </w:pPr>
+      <w:rPr>
+        <w:rFonts w:ascii="Courier New" w:hAnsi="Courier New" w:hint="default"/>
+        <w:sz w:val="20"/>
+      </w:rPr>
+    </w:lvl>
+    <w:lvl w:ilvl="2" w:tentative="1">
+      <w:start w:val="1"/>
+      <w:numFmt w:val="bullet"/>
+      <w:lvlText w:val=""/>
+      <w:lvlJc w:val="left"/>
+      <w:pPr>
+        <w:tabs>
+          <w:tab w:val="num" w:pos="2160"/>
+        </w:tabs>
+        <w:ind w:left="2160" w:hanging="360"/>
+      </w:pPr>
+      <w:rPr>
+        <w:rFonts w:ascii="Wingdings" w:hAnsi="Wingdings" w:hint="default"/>
+        <w:sz w:val="20"/>
+      </w:rPr>
+    </w:lvl>
+    <w:lvl w:ilvl="3" w:tentative="1">
+      <w:start w:val="1"/>
+      <w:numFmt w:val="bullet"/>
+      <w:lvlText w:val=""/>
+      <w:lvlJc w:val="left"/>
+      <w:pPr>
+        <w:tabs>
+          <w:tab w:val="num" w:pos="2880"/>
+        </w:tabs>
+        <w:ind w:left="2880" w:hanging="360"/>
+      </w:pPr>
+      <w:rPr>
+        <w:rFonts w:ascii="Wingdings" w:hAnsi="Wingdings" w:hint="default"/>
+        <w:sz w:val="20"/>
+      </w:rPr>
+    </w:lvl>
+    <w:lvl w:ilvl="4" w:tentative="1">
+      <w:start w:val="1"/>
+      <w:numFmt w:val="bullet"/>
+      <w:lvlText w:val=""/>
+      <w:lvlJc w:val="left"/>
+      <w:pPr>
+        <w:tabs>
+          <w:tab w:val="num" w:pos="3600"/>
+        </w:tabs>
+        <w:ind w:left="3600" w:hanging="360"/>
+      </w:pPr>
+      <w:rPr>
+        <w:rFonts w:ascii="Wingdings" w:hAnsi="Wingdings" w:hint="default"/>
+        <w:sz w:val="20"/>
+      </w:rPr>
+    </w:lvl>
+    <w:lvl w:ilvl="5" w:tentative="1">
+      <w:start w:val="1"/>
+      <w:numFmt w:val="bullet"/>
+      <w:lvlText w:val=""/>
+      <w:lvlJc w:val="left"/>
+      <w:pPr>
+        <w:tabs>
+          <w:tab w:val="num" w:pos="4320"/>
+        </w:tabs>
+        <w:ind w:left="4320" w:hanging="360"/>
+      </w:pPr>
+      <w:rPr>
+        <w:rFonts w:ascii="Wingdings" w:hAnsi="Wingdings" w:hint="default"/>
+        <w:sz w:val="20"/>
+      </w:rPr>
+    </w:lvl>
+    <w:lvl w:ilvl="6" w:tentative="1">
+      <w:start w:val="1"/>
+      <w:numFmt w:val="bullet"/>
+      <w:lvlText w:val=""/>
+      <w:lvlJc w:val="left"/>
+      <w:pPr>
+        <w:tabs>
+          <w:tab w:val="num" w:pos="5040"/>
+        </w:tabs>
+        <w:ind w:left="5040" w:hanging="360"/>
+      </w:pPr>
+      <w:rPr>
+        <w:rFonts w:ascii="Wingdings" w:hAnsi="Wingdings" w:hint="default"/>
+        <w:sz w:val="20"/>
+      </w:rPr>
+    </w:lvl>
+    <w:lvl w:ilvl="7" w:tentative="1">
+      <w:start w:val="1"/>
+      <w:numFmt w:val="bullet"/>
+      <w:lvlText w:val=""/>
+      <w:lvlJc w:val="left"/>
+      <w:pPr>
+        <w:tabs>
+          <w:tab w:val="num" w:pos="5760"/>
+        </w:tabs>
+        <w:ind w:left="5760" w:hanging="360"/>
+      </w:pPr>
+      <w:rPr>
+        <w:rFonts w:ascii="Wingdings" w:hAnsi="Wingdings" w:hint="default"/>
+        <w:sz w:val="20"/>
+      </w:rPr>
+    </w:lvl>
+    <w:lvl w:ilvl="8" w:tentative="1">
+      <w:start w:val="1"/>
+      <w:numFmt w:val="bullet"/>
+      <w:lvlText w:val=""/>
+      <w:lvlJc w:val="left"/>
+      <w:pPr>
+        <w:tabs>
+          <w:tab w:val="num" w:pos="6480"/>
+        </w:tabs>
+        <w:ind w:left="6480" w:hanging="360"/>
+      </w:pPr>
+      <w:rPr>
+        <w:rFonts w:ascii="Wingdings" w:hAnsi="Wingdings" w:hint="default"/>
+        <w:sz w:val="20"/>
+      </w:rPr>
+    </w:lvl>
+  </w:abstractNum>
+  <w:abstractNum w:abstractNumId="4" w15:restartNumberingAfterBreak="0">
+    <w:nsid w:val="3957010F"/>
+    <w:multiLevelType w:val="hybridMultilevel"/>
+    <w:tmpl w:val="958EFF7C"/>
+    <w:lvl w:ilvl="0" w:tplc="38090001">
+      <w:start w:val="1"/>
+      <w:numFmt w:val="bullet"/>
+      <w:lvlText w:val=""/>
+      <w:lvlJc w:val="left"/>
+      <w:pPr>
+        <w:ind w:left="720" w:hanging="360"/>
+      </w:pPr>
+      <w:rPr>
+        <w:rFonts w:ascii="Symbol" w:hAnsi="Symbol" w:hint="default"/>
+      </w:rPr>
+    </w:lvl>
+    <w:lvl w:ilvl="1" w:tplc="38090003" w:tentative="1">
+      <w:start w:val="1"/>
+      <w:numFmt w:val="bullet"/>
+      <w:lvlText w:val="o"/>
+      <w:lvlJc w:val="left"/>
+      <w:pPr>
+        <w:ind w:left="1440" w:hanging="360"/>
+      </w:pPr>
+      <w:rPr>
+        <w:rFonts w:ascii="Courier New" w:hAnsi="Courier New" w:cs="Courier New" w:hint="default"/>
+      </w:rPr>
+    </w:lvl>
+    <w:lvl w:ilvl="2" w:tplc="38090005" w:tentative="1">
+      <w:start w:val="1"/>
+      <w:numFmt w:val="bullet"/>
+      <w:lvlText w:val=""/>
+      <w:lvlJc w:val="left"/>
+      <w:pPr>
+        <w:ind w:left="2160" w:hanging="360"/>
+      </w:pPr>
+      <w:rPr>
+        <w:rFonts w:ascii="Wingdings" w:hAnsi="Wingdings" w:hint="default"/>
+      </w:rPr>
+    </w:lvl>
+    <w:lvl w:ilvl="3" w:tplc="38090001" w:tentative="1">
+      <w:start w:val="1"/>
+      <w:numFmt w:val="bullet"/>
+      <w:lvlText w:val=""/>
+      <w:lvlJc w:val="left"/>
+      <w:pPr>
+        <w:ind w:left="2880" w:hanging="360"/>
+      </w:pPr>
+      <w:rPr>
+        <w:rFonts w:ascii="Symbol" w:hAnsi="Symbol" w:hint="default"/>
+      </w:rPr>
+    </w:lvl>
+    <w:lvl w:ilvl="4" w:tplc="38090003" w:tentative="1">
+      <w:start w:val="1"/>
+      <w:numFmt w:val="bullet"/>
+      <w:lvlText w:val="o"/>
+      <w:lvlJc w:val="left"/>
+      <w:pPr>
+        <w:ind w:left="3600" w:hanging="360"/>
+      </w:pPr>
+      <w:rPr>
+        <w:rFonts w:ascii="Courier New" w:hAnsi="Courier New" w:cs="Courier New" w:hint="default"/>
+      </w:rPr>
+    </w:lvl>
+    <w:lvl w:ilvl="5" w:tplc="38090005" w:tentative="1">
+      <w:start w:val="1"/>
+      <w:numFmt w:val="bullet"/>
+      <w:lvlText w:val=""/>
+      <w:lvlJc w:val="left"/>
+      <w:pPr>
+        <w:ind w:left="4320" w:hanging="360"/>
+      </w:pPr>
+      <w:rPr>
+        <w:rFonts w:ascii="Wingdings" w:hAnsi="Wingdings" w:hint="default"/>
+      </w:rPr>
+    </w:lvl>
+    <w:lvl w:ilvl="6" w:tplc="38090001" w:tentative="1">
+      <w:start w:val="1"/>
+      <w:numFmt w:val="bullet"/>
+      <w:lvlText w:val=""/>
+      <w:lvlJc w:val="left"/>
+      <w:pPr>
+        <w:ind w:left="5040" w:hanging="360"/>
+      </w:pPr>
+      <w:rPr>
+        <w:rFonts w:ascii="Symbol" w:hAnsi="Symbol" w:hint="default"/>
+      </w:rPr>
+    </w:lvl>
+    <w:lvl w:ilvl="7" w:tplc="38090003" w:tentative="1">
+      <w:start w:val="1"/>
+      <w:numFmt w:val="bullet"/>
+      <w:lvlText w:val="o"/>
+      <w:lvlJc w:val="left"/>
+      <w:pPr>
+        <w:ind w:left="5760" w:hanging="360"/>
+      </w:pPr>
+      <w:rPr>
+        <w:rFonts w:ascii="Courier New" w:hAnsi="Courier New" w:cs="Courier New" w:hint="default"/>
+      </w:rPr>
+    </w:lvl>
+    <w:lvl w:ilvl="8" w:tplc="38090005" w:tentative="1">
+      <w:start w:val="1"/>
+      <w:numFmt w:val="bullet"/>
+      <w:lvlText w:val=""/>
+      <w:lvlJc w:val="left"/>
+      <w:pPr>
+        <w:ind w:left="6480" w:hanging="360"/>
+      </w:pPr>
+      <w:rPr>
+        <w:rFonts w:ascii="Wingdings" w:hAnsi="Wingdings" w:hint="default"/>
+      </w:rPr>
+    </w:lvl>
+  </w:abstractNum>
+  <w:abstractNum w:abstractNumId="5" w15:restartNumberingAfterBreak="0">
+    <w:nsid w:val="3BF6104B"/>
+    <w:multiLevelType w:val="hybridMultilevel"/>
+    <w:tmpl w:val="90BC1A58"/>
+    <w:lvl w:ilvl="0" w:tplc="38090019">
+      <w:start w:val="1"/>
+      <w:numFmt w:val="lowerLetter"/>
+      <w:lvlText w:val="%1."/>
+      <w:lvlJc w:val="left"/>
+      <w:pPr>
+        <w:ind w:left="360" w:hanging="360"/>
+      </w:pPr>
+    </w:lvl>
+    <w:lvl w:ilvl="1" w:tplc="38090019" w:tentative="1">
+      <w:start w:val="1"/>
+      <w:numFmt w:val="lowerLetter"/>
+      <w:lvlText w:val="%2."/>
+      <w:lvlJc w:val="left"/>
+      <w:pPr>
+        <w:ind w:left="1080" w:hanging="360"/>
+      </w:pPr>
+    </w:lvl>
+    <w:lvl w:ilvl="2" w:tplc="3809001B" w:tentative="1">
+      <w:start w:val="1"/>
+      <w:numFmt w:val="lowerRoman"/>
+      <w:lvlText w:val="%3."/>
+      <w:lvlJc w:val="right"/>
+      <w:pPr>
+        <w:ind w:left="1800" w:hanging="180"/>
+      </w:pPr>
+    </w:lvl>
+    <w:lvl w:ilvl="3" w:tplc="3809000F" w:tentative="1">
+      <w:start w:val="1"/>
+      <w:numFmt w:val="decimal"/>
+      <w:lvlText w:val="%4."/>
+      <w:lvlJc w:val="left"/>
+      <w:pPr>
+        <w:ind w:left="2520" w:hanging="360"/>
+      </w:pPr>
+    </w:lvl>
+    <w:lvl w:ilvl="4" w:tplc="38090019" w:tentative="1">
+      <w:start w:val="1"/>
+      <w:numFmt w:val="lowerLetter"/>
+      <w:lvlText w:val="%5."/>
+      <w:lvlJc w:val="left"/>
+      <w:pPr>
+        <w:ind w:left="3240" w:hanging="360"/>
+      </w:pPr>
+    </w:lvl>
+    <w:lvl w:ilvl="5" w:tplc="3809001B" w:tentative="1">
+      <w:start w:val="1"/>
+      <w:numFmt w:val="lowerRoman"/>
+      <w:lvlText w:val="%6."/>
+      <w:lvlJc w:val="right"/>
+      <w:pPr>
+        <w:ind w:left="3960" w:hanging="180"/>
+      </w:pPr>
+    </w:lvl>
+    <w:lvl w:ilvl="6" w:tplc="3809000F" w:tentative="1">
+      <w:start w:val="1"/>
+      <w:numFmt w:val="decimal"/>
+      <w:lvlText w:val="%7."/>
+      <w:lvlJc w:val="left"/>
+      <w:pPr>
+        <w:ind w:left="4680" w:hanging="360"/>
+      </w:pPr>
+    </w:lvl>
+    <w:lvl w:ilvl="7" w:tplc="38090019" w:tentative="1">
+      <w:start w:val="1"/>
+      <w:numFmt w:val="lowerLetter"/>
+      <w:lvlText w:val="%8."/>
+      <w:lvlJc w:val="left"/>
+      <w:pPr>
+        <w:ind w:left="5400" w:hanging="360"/>
+      </w:pPr>
+    </w:lvl>
+    <w:lvl w:ilvl="8" w:tplc="3809001B" w:tentative="1">
+      <w:start w:val="1"/>
+      <w:numFmt w:val="lowerRoman"/>
+      <w:lvlText w:val="%9."/>
+      <w:lvlJc w:val="right"/>
+      <w:pPr>
+        <w:ind w:left="6120" w:hanging="180"/>
+      </w:pPr>
+    </w:lvl>
+  </w:abstractNum>
+  <w:abstractNum w:abstractNumId="6" w15:restartNumberingAfterBreak="0">
+    <w:nsid w:val="405E0C3F"/>
+    <w:multiLevelType w:val="multilevel"/>
+    <w:tmpl w:val="226CCFC6"/>
+    <w:lvl w:ilvl="0">
+      <w:start w:val="1"/>
+      <w:numFmt w:val="bullet"/>
+      <w:lvlText w:val=""/>
+      <w:lvlJc w:val="left"/>
+      <w:pPr>
+        <w:tabs>
+          <w:tab w:val="num" w:pos="720"/>
+        </w:tabs>
+        <w:ind w:left="720" w:hanging="360"/>
+      </w:pPr>
+      <w:rPr>
+        <w:rFonts w:ascii="Symbol" w:hAnsi="Symbol" w:hint="default"/>
+        <w:sz w:val="20"/>
+      </w:rPr>
+    </w:lvl>
+    <w:lvl w:ilvl="1">
+      <w:start w:val="1"/>
+      <w:numFmt w:val="bullet"/>
+      <w:lvlText w:val="o"/>
+      <w:lvlJc w:val="left"/>
+      <w:pPr>
+        <w:tabs>
+          <w:tab w:val="num" w:pos="1440"/>
+        </w:tabs>
+        <w:ind w:left="1440" w:hanging="360"/>
+      </w:pPr>
+      <w:rPr>
+        <w:rFonts w:ascii="Courier New" w:hAnsi="Courier New" w:hint="default"/>
+        <w:sz w:val="20"/>
+      </w:rPr>
+    </w:lvl>
+    <w:lvl w:ilvl="2">
+      <w:start w:val="1"/>
+      <w:numFmt w:val="decimal"/>
+      <w:lvlText w:val="%3."/>
+      <w:lvlJc w:val="left"/>
+      <w:pPr>
+        <w:tabs>
+          <w:tab w:val="num" w:pos="2160"/>
+        </w:tabs>
+        <w:ind w:left="2160" w:hanging="360"/>
+      </w:pPr>
+    </w:lvl>
+    <w:lvl w:ilvl="3" w:tentative="1">
+      <w:start w:val="1"/>
+      <w:numFmt w:val="bullet"/>
+      <w:lvlText w:val=""/>
+      <w:lvlJc w:val="left"/>
+      <w:pPr>
+        <w:tabs>
+          <w:tab w:val="num" w:pos="2880"/>
+        </w:tabs>
+        <w:ind w:left="2880" w:hanging="360"/>
+      </w:pPr>
+      <w:rPr>
+        <w:rFonts w:ascii="Wingdings" w:hAnsi="Wingdings" w:hint="default"/>
+        <w:sz w:val="20"/>
+      </w:rPr>
+    </w:lvl>
+    <w:lvl w:ilvl="4" w:tentative="1">
+      <w:start w:val="1"/>
+      <w:numFmt w:val="bullet"/>
+      <w:lvlText w:val=""/>
+      <w:lvlJc w:val="left"/>
+      <w:pPr>
+        <w:tabs>
+          <w:tab w:val="num" w:pos="3600"/>
+        </w:tabs>
+        <w:ind w:left="3600" w:hanging="360"/>
+      </w:pPr>
+      <w:rPr>
+        <w:rFonts w:ascii="Wingdings" w:hAnsi="Wingdings" w:hint="default"/>
+        <w:sz w:val="20"/>
+      </w:rPr>
+    </w:lvl>
+    <w:lvl w:ilvl="5" w:tentative="1">
+      <w:start w:val="1"/>
+      <w:numFmt w:val="bullet"/>
+      <w:lvlText w:val=""/>
+      <w:lvlJc w:val="left"/>
+      <w:pPr>
+        <w:tabs>
+          <w:tab w:val="num" w:pos="4320"/>
+        </w:tabs>
+        <w:ind w:left="4320" w:hanging="360"/>
+      </w:pPr>
+      <w:rPr>
+        <w:rFonts w:ascii="Wingdings" w:hAnsi="Wingdings" w:hint="default"/>
+        <w:sz w:val="20"/>
+      </w:rPr>
+    </w:lvl>
+    <w:lvl w:ilvl="6" w:tentative="1">
+      <w:start w:val="1"/>
+      <w:numFmt w:val="bullet"/>
+      <w:lvlText w:val=""/>
+      <w:lvlJc w:val="left"/>
+      <w:pPr>
+        <w:tabs>
+          <w:tab w:val="num" w:pos="5040"/>
+        </w:tabs>
+        <w:ind w:left="5040" w:hanging="360"/>
+      </w:pPr>
+      <w:rPr>
+        <w:rFonts w:ascii="Wingdings" w:hAnsi="Wingdings" w:hint="default"/>
+        <w:sz w:val="20"/>
+      </w:rPr>
+    </w:lvl>
+    <w:lvl w:ilvl="7" w:tentative="1">
+      <w:start w:val="1"/>
+      <w:numFmt w:val="bullet"/>
+      <w:lvlText w:val=""/>
+      <w:lvlJc w:val="left"/>
+      <w:pPr>
+        <w:tabs>
+          <w:tab w:val="num" w:pos="5760"/>
+        </w:tabs>
+        <w:ind w:left="5760" w:hanging="360"/>
+      </w:pPr>
+      <w:rPr>
+        <w:rFonts w:ascii="Wingdings" w:hAnsi="Wingdings" w:hint="default"/>
+        <w:sz w:val="20"/>
+      </w:rPr>
+    </w:lvl>
+    <w:lvl w:ilvl="8" w:tentative="1">
+      <w:start w:val="1"/>
+      <w:numFmt w:val="bullet"/>
+      <w:lvlText w:val=""/>
+      <w:lvlJc w:val="left"/>
+      <w:pPr>
+        <w:tabs>
+          <w:tab w:val="num" w:pos="6480"/>
+        </w:tabs>
+        <w:ind w:left="6480" w:hanging="360"/>
+      </w:pPr>
+      <w:rPr>
+        <w:rFonts w:ascii="Wingdings" w:hAnsi="Wingdings" w:hint="default"/>
+        <w:sz w:val="20"/>
+      </w:rPr>
+    </w:lvl>
+  </w:abstractNum>
+  <w:abstractNum w:abstractNumId="7" w15:restartNumberingAfterBreak="0">
+    <w:nsid w:val="4A265068"/>
+    <w:multiLevelType w:val="hybridMultilevel"/>
+    <w:tmpl w:val="CEB6ACCE"/>
+    <w:lvl w:ilvl="0" w:tplc="38090001">
+      <w:start w:val="1"/>
+      <w:numFmt w:val="bullet"/>
+      <w:lvlText w:val=""/>
+      <w:lvlJc w:val="left"/>
+      <w:pPr>
+        <w:ind w:left="720" w:hanging="360"/>
+      </w:pPr>
+      <w:rPr>
+        <w:rFonts w:ascii="Symbol" w:hAnsi="Symbol" w:hint="default"/>
+      </w:rPr>
+    </w:lvl>
+    <w:lvl w:ilvl="1" w:tplc="38090003" w:tentative="1">
+      <w:start w:val="1"/>
+      <w:numFmt w:val="bullet"/>
+      <w:lvlText w:val="o"/>
+      <w:lvlJc w:val="left"/>
+      <w:pPr>
+        <w:ind w:left="1440" w:hanging="360"/>
+      </w:pPr>
+      <w:rPr>
+        <w:rFonts w:ascii="Courier New" w:hAnsi="Courier New" w:cs="Courier New" w:hint="default"/>
+      </w:rPr>
+    </w:lvl>
+    <w:lvl w:ilvl="2" w:tplc="38090005" w:tentative="1">
+      <w:start w:val="1"/>
+      <w:numFmt w:val="bullet"/>
+      <w:lvlText w:val=""/>
+      <w:lvlJc w:val="left"/>
+      <w:pPr>
+        <w:ind w:left="2160" w:hanging="360"/>
+      </w:pPr>
+      <w:rPr>
+        <w:rFonts w:ascii="Wingdings" w:hAnsi="Wingdings" w:hint="default"/>
+      </w:rPr>
+    </w:lvl>
+    <w:lvl w:ilvl="3" w:tplc="38090001" w:tentative="1">
+      <w:start w:val="1"/>
+      <w:numFmt w:val="bullet"/>
+      <w:lvlText w:val=""/>
+      <w:lvlJc w:val="left"/>
+      <w:pPr>
+        <w:ind w:left="2880" w:hanging="360"/>
+      </w:pPr>
+      <w:rPr>
+        <w:rFonts w:ascii="Symbol" w:hAnsi="Symbol" w:hint="default"/>
+      </w:rPr>
+    </w:lvl>
+    <w:lvl w:ilvl="4" w:tplc="38090003" w:tentative="1">
+      <w:start w:val="1"/>
+      <w:numFmt w:val="bullet"/>
+      <w:lvlText w:val="o"/>
+      <w:lvlJc w:val="left"/>
+      <w:pPr>
+        <w:ind w:left="3600" w:hanging="360"/>
+      </w:pPr>
+      <w:rPr>
+        <w:rFonts w:ascii="Courier New" w:hAnsi="Courier New" w:cs="Courier New" w:hint="default"/>
+      </w:rPr>
+    </w:lvl>
+    <w:lvl w:ilvl="5" w:tplc="38090005" w:tentative="1">
+      <w:start w:val="1"/>
+      <w:numFmt w:val="bullet"/>
+      <w:lvlText w:val=""/>
+      <w:lvlJc w:val="left"/>
+      <w:pPr>
+        <w:ind w:left="4320" w:hanging="360"/>
+      </w:pPr>
+      <w:rPr>
+        <w:rFonts w:ascii="Wingdings" w:hAnsi="Wingdings" w:hint="default"/>
+      </w:rPr>
+    </w:lvl>
+    <w:lvl w:ilvl="6" w:tplc="38090001" w:tentative="1">
+      <w:start w:val="1"/>
+      <w:numFmt w:val="bullet"/>
+      <w:lvlText w:val=""/>
+      <w:lvlJc w:val="left"/>
+      <w:pPr>
+        <w:ind w:left="5040" w:hanging="360"/>
+      </w:pPr>
+      <w:rPr>
+        <w:rFonts w:ascii="Symbol" w:hAnsi="Symbol" w:hint="default"/>
+      </w:rPr>
+    </w:lvl>
+    <w:lvl w:ilvl="7" w:tplc="38090003" w:tentative="1">
+      <w:start w:val="1"/>
+      <w:numFmt w:val="bullet"/>
+      <w:lvlText w:val="o"/>
+      <w:lvlJc w:val="left"/>
+      <w:pPr>
+        <w:ind w:left="5760" w:hanging="360"/>
+      </w:pPr>
+      <w:rPr>
+        <w:rFonts w:ascii="Courier New" w:hAnsi="Courier New" w:cs="Courier New" w:hint="default"/>
+      </w:rPr>
+    </w:lvl>
+    <w:lvl w:ilvl="8" w:tplc="38090005" w:tentative="1">
+      <w:start w:val="1"/>
+      <w:numFmt w:val="bullet"/>
+      <w:lvlText w:val=""/>
+      <w:lvlJc w:val="left"/>
+      <w:pPr>
+        <w:ind w:left="6480" w:hanging="360"/>
+      </w:pPr>
+      <w:rPr>
+        <w:rFonts w:ascii="Wingdings" w:hAnsi="Wingdings" w:hint="default"/>
+      </w:rPr>
+    </w:lvl>
+  </w:abstractNum>
+  <w:abstractNum w:abstractNumId="8" w15:restartNumberingAfterBreak="0">
+    <w:nsid w:val="52AD0866"/>
+    <w:multiLevelType w:val="hybridMultilevel"/>
+    <w:tmpl w:val="BF6C4676"/>
+    <w:lvl w:ilvl="0" w:tplc="3809000D">
+      <w:start w:val="1"/>
+      <w:numFmt w:val="bullet"/>
+      <w:lvlText w:val=""/>
+      <w:lvlJc w:val="left"/>
+      <w:pPr>
+        <w:ind w:left="1080" w:hanging="360"/>
+      </w:pPr>
+      <w:rPr>
+        <w:rFonts w:ascii="Wingdings" w:hAnsi="Wingdings" w:hint="default"/>
+      </w:rPr>
+    </w:lvl>
+    <w:lvl w:ilvl="1" w:tplc="38090003" w:tentative="1">
+      <w:start w:val="1"/>
+      <w:numFmt w:val="bullet"/>
+      <w:lvlText w:val="o"/>
+      <w:lvlJc w:val="left"/>
+      <w:pPr>
+        <w:ind w:left="1800" w:hanging="360"/>
+      </w:pPr>
+      <w:rPr>
+        <w:rFonts w:ascii="Courier New" w:hAnsi="Courier New" w:cs="Courier New" w:hint="default"/>
+      </w:rPr>
+    </w:lvl>
+    <w:lvl w:ilvl="2" w:tplc="38090005" w:tentative="1">
+      <w:start w:val="1"/>
+      <w:numFmt w:val="bullet"/>
+      <w:lvlText w:val=""/>
+      <w:lvlJc w:val="left"/>
+      <w:pPr>
+        <w:ind w:left="2520" w:hanging="360"/>
+      </w:pPr>
+      <w:rPr>
+        <w:rFonts w:ascii="Wingdings" w:hAnsi="Wingdings" w:hint="default"/>
+      </w:rPr>
+    </w:lvl>
+    <w:lvl w:ilvl="3" w:tplc="38090001" w:tentative="1">
+      <w:start w:val="1"/>
+      <w:numFmt w:val="bullet"/>
+      <w:lvlText w:val=""/>
+      <w:lvlJc w:val="left"/>
+      <w:pPr>
+        <w:ind w:left="3240" w:hanging="360"/>
+      </w:pPr>
+      <w:rPr>
+        <w:rFonts w:ascii="Symbol" w:hAnsi="Symbol" w:hint="default"/>
+      </w:rPr>
+    </w:lvl>
+    <w:lvl w:ilvl="4" w:tplc="38090003" w:tentative="1">
+      <w:start w:val="1"/>
+      <w:numFmt w:val="bullet"/>
+      <w:lvlText w:val="o"/>
+      <w:lvlJc w:val="left"/>
+      <w:pPr>
+        <w:ind w:left="3960" w:hanging="360"/>
+      </w:pPr>
+      <w:rPr>
+        <w:rFonts w:ascii="Courier New" w:hAnsi="Courier New" w:cs="Courier New" w:hint="default"/>
+      </w:rPr>
+    </w:lvl>
+    <w:lvl w:ilvl="5" w:tplc="38090005" w:tentative="1">
+      <w:start w:val="1"/>
+      <w:numFmt w:val="bullet"/>
+      <w:lvlText w:val=""/>
+      <w:lvlJc w:val="left"/>
+      <w:pPr>
+        <w:ind w:left="4680" w:hanging="360"/>
+      </w:pPr>
+      <w:rPr>
+        <w:rFonts w:ascii="Wingdings" w:hAnsi="Wingdings" w:hint="default"/>
+      </w:rPr>
+    </w:lvl>
+    <w:lvl w:ilvl="6" w:tplc="38090001" w:tentative="1">
+      <w:start w:val="1"/>
+      <w:numFmt w:val="bullet"/>
+      <w:lvlText w:val=""/>
+      <w:lvlJc w:val="left"/>
+      <w:pPr>
+        <w:ind w:left="5400" w:hanging="360"/>
+      </w:pPr>
+      <w:rPr>
+        <w:rFonts w:ascii="Symbol" w:hAnsi="Symbol" w:hint="default"/>
+      </w:rPr>
+    </w:lvl>
+    <w:lvl w:ilvl="7" w:tplc="38090003" w:tentative="1">
+      <w:start w:val="1"/>
+      <w:numFmt w:val="bullet"/>
+      <w:lvlText w:val="o"/>
+      <w:lvlJc w:val="left"/>
+      <w:pPr>
+        <w:ind w:left="6120" w:hanging="360"/>
+      </w:pPr>
+      <w:rPr>
+        <w:rFonts w:ascii="Courier New" w:hAnsi="Courier New" w:cs="Courier New" w:hint="default"/>
+      </w:rPr>
+    </w:lvl>
+    <w:lvl w:ilvl="8" w:tplc="38090005" w:tentative="1">
+      <w:start w:val="1"/>
+      <w:numFmt w:val="bullet"/>
+      <w:lvlText w:val=""/>
+      <w:lvlJc w:val="left"/>
+      <w:pPr>
+        <w:ind w:left="6840" w:hanging="360"/>
+      </w:pPr>
+      <w:rPr>
+        <w:rFonts w:ascii="Wingdings" w:hAnsi="Wingdings" w:hint="default"/>
+      </w:rPr>
+    </w:lvl>
+  </w:abstractNum>
+  <w:abstractNum w:abstractNumId="9" w15:restartNumberingAfterBreak="0">
+    <w:nsid w:val="5AE0112B"/>
+    <w:multiLevelType w:val="hybridMultilevel"/>
+    <w:tmpl w:val="8ABE038C"/>
+    <w:lvl w:ilvl="0" w:tplc="38090001">
+      <w:start w:val="1"/>
+      <w:numFmt w:val="bullet"/>
+      <w:lvlText w:val=""/>
+      <w:lvlJc w:val="left"/>
+      <w:pPr>
+        <w:ind w:left="720" w:hanging="360"/>
+      </w:pPr>
+      <w:rPr>
+        <w:rFonts w:ascii="Symbol" w:hAnsi="Symbol" w:hint="default"/>
+      </w:rPr>
+    </w:lvl>
+    <w:lvl w:ilvl="1" w:tplc="38090003" w:tentative="1">
+      <w:start w:val="1"/>
+      <w:numFmt w:val="bullet"/>
+      <w:lvlText w:val="o"/>
+      <w:lvlJc w:val="left"/>
+      <w:pPr>
+        <w:ind w:left="1440" w:hanging="360"/>
+      </w:pPr>
+      <w:rPr>
+        <w:rFonts w:ascii="Courier New" w:hAnsi="Courier New" w:cs="Courier New" w:hint="default"/>
+      </w:rPr>
+    </w:lvl>
+    <w:lvl w:ilvl="2" w:tplc="38090005" w:tentative="1">
+      <w:start w:val="1"/>
+      <w:numFmt w:val="bullet"/>
+      <w:lvlText w:val=""/>
+      <w:lvlJc w:val="left"/>
+      <w:pPr>
+        <w:ind w:left="2160" w:hanging="360"/>
+      </w:pPr>
+      <w:rPr>
+        <w:rFonts w:ascii="Wingdings" w:hAnsi="Wingdings" w:hint="default"/>
+      </w:rPr>
+    </w:lvl>
+    <w:lvl w:ilvl="3" w:tplc="38090001" w:tentative="1">
+      <w:start w:val="1"/>
+      <w:numFmt w:val="bullet"/>
+      <w:lvlText w:val=""/>
+      <w:lvlJc w:val="left"/>
+      <w:pPr>
+        <w:ind w:left="2880" w:hanging="360"/>
+      </w:pPr>
+      <w:rPr>
+        <w:rFonts w:ascii="Symbol" w:hAnsi="Symbol" w:hint="default"/>
+      </w:rPr>
+    </w:lvl>
+    <w:lvl w:ilvl="4" w:tplc="38090003" w:tentative="1">
+      <w:start w:val="1"/>
+      <w:numFmt w:val="bullet"/>
+      <w:lvlText w:val="o"/>
+      <w:lvlJc w:val="left"/>
+      <w:pPr>
+        <w:ind w:left="3600" w:hanging="360"/>
+      </w:pPr>
+      <w:rPr>
+        <w:rFonts w:ascii="Courier New" w:hAnsi="Courier New" w:cs="Courier New" w:hint="default"/>
+      </w:rPr>
+    </w:lvl>
+    <w:lvl w:ilvl="5" w:tplc="38090005" w:tentative="1">
+      <w:start w:val="1"/>
+      <w:numFmt w:val="bullet"/>
+      <w:lvlText w:val=""/>
+      <w:lvlJc w:val="left"/>
+      <w:pPr>
+        <w:ind w:left="4320" w:hanging="360"/>
+      </w:pPr>
+      <w:rPr>
+        <w:rFonts w:ascii="Wingdings" w:hAnsi="Wingdings" w:hint="default"/>
+      </w:rPr>
+    </w:lvl>
+    <w:lvl w:ilvl="6" w:tplc="38090001" w:tentative="1">
+      <w:start w:val="1"/>
+      <w:numFmt w:val="bullet"/>
+      <w:lvlText w:val=""/>
+      <w:lvlJc w:val="left"/>
+      <w:pPr>
+        <w:ind w:left="5040" w:hanging="360"/>
+      </w:pPr>
+      <w:rPr>
+        <w:rFonts w:ascii="Symbol" w:hAnsi="Symbol" w:hint="default"/>
+      </w:rPr>
+    </w:lvl>
+    <w:lvl w:ilvl="7" w:tplc="38090003" w:tentative="1">
+      <w:start w:val="1"/>
+      <w:numFmt w:val="bullet"/>
+      <w:lvlText w:val="o"/>
+      <w:lvlJc w:val="left"/>
+      <w:pPr>
+        <w:ind w:left="5760" w:hanging="360"/>
+      </w:pPr>
+      <w:rPr>
+        <w:rFonts w:ascii="Courier New" w:hAnsi="Courier New" w:cs="Courier New" w:hint="default"/>
+      </w:rPr>
+    </w:lvl>
+    <w:lvl w:ilvl="8" w:tplc="38090005" w:tentative="1">
+      <w:start w:val="1"/>
+      <w:numFmt w:val="bullet"/>
+      <w:lvlText w:val=""/>
+      <w:lvlJc w:val="left"/>
+      <w:pPr>
+        <w:ind w:left="6480" w:hanging="360"/>
+      </w:pPr>
+      <w:rPr>
+        <w:rFonts w:ascii="Wingdings" w:hAnsi="Wingdings" w:hint="default"/>
+      </w:rPr>
+    </w:lvl>
+  </w:abstractNum>
+  <w:abstractNum w:abstractNumId="10" w15:restartNumberingAfterBreak="0">
+    <w:nsid w:val="5DDF6E96"/>
+    <w:multiLevelType w:val="hybridMultilevel"/>
+    <w:tmpl w:val="8C3C4ED4"/>
+    <w:lvl w:ilvl="0" w:tplc="38090001">
+      <w:start w:val="1"/>
+      <w:numFmt w:val="bullet"/>
+      <w:lvlText w:val=""/>
+      <w:lvlJc w:val="left"/>
+      <w:pPr>
+        <w:ind w:left="720" w:hanging="360"/>
+      </w:pPr>
+      <w:rPr>
+        <w:rFonts w:ascii="Symbol" w:hAnsi="Symbol" w:hint="default"/>
+      </w:rPr>
+    </w:lvl>
+    <w:lvl w:ilvl="1" w:tplc="38090003" w:tentative="1">
+      <w:start w:val="1"/>
+      <w:numFmt w:val="bullet"/>
+      <w:lvlText w:val="o"/>
+      <w:lvlJc w:val="left"/>
+      <w:pPr>
+        <w:ind w:left="1440" w:hanging="360"/>
+      </w:pPr>
+      <w:rPr>
+        <w:rFonts w:ascii="Courier New" w:hAnsi="Courier New" w:cs="Courier New" w:hint="default"/>
+      </w:rPr>
+    </w:lvl>
+    <w:lvl w:ilvl="2" w:tplc="38090005" w:tentative="1">
+      <w:start w:val="1"/>
+      <w:numFmt w:val="bullet"/>
+      <w:lvlText w:val=""/>
+      <w:lvlJc w:val="left"/>
+      <w:pPr>
+        <w:ind w:left="2160" w:hanging="360"/>
+      </w:pPr>
+      <w:rPr>
+        <w:rFonts w:ascii="Wingdings" w:hAnsi="Wingdings" w:hint="default"/>
+      </w:rPr>
+    </w:lvl>
+    <w:lvl w:ilvl="3" w:tplc="38090001" w:tentative="1">
+      <w:start w:val="1"/>
+      <w:numFmt w:val="bullet"/>
+      <w:lvlText w:val=""/>
+      <w:lvlJc w:val="left"/>
+      <w:pPr>
+        <w:ind w:left="2880" w:hanging="360"/>
+      </w:pPr>
+      <w:rPr>
+        <w:rFonts w:ascii="Symbol" w:hAnsi="Symbol" w:hint="default"/>
+      </w:rPr>
+    </w:lvl>
+    <w:lvl w:ilvl="4" w:tplc="38090003" w:tentative="1">
+      <w:start w:val="1"/>
+      <w:numFmt w:val="bullet"/>
+      <w:lvlText w:val="o"/>
+      <w:lvlJc w:val="left"/>
+      <w:pPr>
+        <w:ind w:left="3600" w:hanging="360"/>
+      </w:pPr>
+      <w:rPr>
+        <w:rFonts w:ascii="Courier New" w:hAnsi="Courier New" w:cs="Courier New" w:hint="default"/>
+      </w:rPr>
+    </w:lvl>
+    <w:lvl w:ilvl="5" w:tplc="38090005" w:tentative="1">
+      <w:start w:val="1"/>
+      <w:numFmt w:val="bullet"/>
+      <w:lvlText w:val=""/>
+      <w:lvlJc w:val="left"/>
+      <w:pPr>
+        <w:ind w:left="4320" w:hanging="360"/>
+      </w:pPr>
+      <w:rPr>
+        <w:rFonts w:ascii="Wingdings" w:hAnsi="Wingdings" w:hint="default"/>
+      </w:rPr>
+    </w:lvl>
+    <w:lvl w:ilvl="6" w:tplc="38090001" w:tentative="1">
+      <w:start w:val="1"/>
+      <w:numFmt w:val="bullet"/>
+      <w:lvlText w:val=""/>
+      <w:lvlJc w:val="left"/>
+      <w:pPr>
+        <w:ind w:left="5040" w:hanging="360"/>
+      </w:pPr>
+      <w:rPr>
+        <w:rFonts w:ascii="Symbol" w:hAnsi="Symbol" w:hint="default"/>
+      </w:rPr>
+    </w:lvl>
+    <w:lvl w:ilvl="7" w:tplc="38090003" w:tentative="1">
+      <w:start w:val="1"/>
+      <w:numFmt w:val="bullet"/>
+      <w:lvlText w:val="o"/>
+      <w:lvlJc w:val="left"/>
+      <w:pPr>
+        <w:ind w:left="5760" w:hanging="360"/>
+      </w:pPr>
+      <w:rPr>
+        <w:rFonts w:ascii="Courier New" w:hAnsi="Courier New" w:cs="Courier New" w:hint="default"/>
+      </w:rPr>
+    </w:lvl>
+    <w:lvl w:ilvl="8" w:tplc="38090005" w:tentative="1">
+      <w:start w:val="1"/>
+      <w:numFmt w:val="bullet"/>
+      <w:lvlText w:val=""/>
+      <w:lvlJc w:val="left"/>
+      <w:pPr>
+        <w:ind w:left="6480" w:hanging="360"/>
+      </w:pPr>
+      <w:rPr>
+        <w:rFonts w:ascii="Wingdings" w:hAnsi="Wingdings" w:hint="default"/>
+      </w:rPr>
+    </w:lvl>
+  </w:abstractNum>
+  <w:abstractNum w:abstractNumId="11" w15:restartNumberingAfterBreak="0">
+    <w:nsid w:val="6A59298A"/>
+    <w:multiLevelType w:val="hybridMultilevel"/>
+    <w:tmpl w:val="79F89826"/>
+    <w:lvl w:ilvl="0" w:tplc="3809000D">
+      <w:start w:val="1"/>
+      <w:numFmt w:val="bullet"/>
+      <w:lvlText w:val=""/>
+      <w:lvlJc w:val="left"/>
+      <w:pPr>
+        <w:ind w:left="1080" w:hanging="360"/>
+      </w:pPr>
+      <w:rPr>
+        <w:rFonts w:ascii="Wingdings" w:hAnsi="Wingdings" w:hint="default"/>
+      </w:rPr>
+    </w:lvl>
+    <w:lvl w:ilvl="1" w:tplc="38090003" w:tentative="1">
+      <w:start w:val="1"/>
+      <w:numFmt w:val="bullet"/>
+      <w:lvlText w:val="o"/>
+      <w:lvlJc w:val="left"/>
+      <w:pPr>
+        <w:ind w:left="1800" w:hanging="360"/>
+      </w:pPr>
+      <w:rPr>
+        <w:rFonts w:ascii="Courier New" w:hAnsi="Courier New" w:cs="Courier New" w:hint="default"/>
+      </w:rPr>
+    </w:lvl>
+    <w:lvl w:ilvl="2" w:tplc="38090005" w:tentative="1">
+      <w:start w:val="1"/>
+      <w:numFmt w:val="bullet"/>
+      <w:lvlText w:val=""/>
+      <w:lvlJc w:val="left"/>
+      <w:pPr>
+        <w:ind w:left="2520" w:hanging="360"/>
+      </w:pPr>
+      <w:rPr>
+        <w:rFonts w:ascii="Wingdings" w:hAnsi="Wingdings" w:hint="default"/>
+      </w:rPr>
+    </w:lvl>
+    <w:lvl w:ilvl="3" w:tplc="38090001" w:tentative="1">
+      <w:start w:val="1"/>
+      <w:numFmt w:val="bullet"/>
+      <w:lvlText w:val=""/>
+      <w:lvlJc w:val="left"/>
+      <w:pPr>
+        <w:ind w:left="3240" w:hanging="360"/>
+      </w:pPr>
+      <w:rPr>
+        <w:rFonts w:ascii="Symbol" w:hAnsi="Symbol" w:hint="default"/>
+      </w:rPr>
+    </w:lvl>
+    <w:lvl w:ilvl="4" w:tplc="38090003" w:tentative="1">
+      <w:start w:val="1"/>
+      <w:numFmt w:val="bullet"/>
+      <w:lvlText w:val="o"/>
+      <w:lvlJc w:val="left"/>
+      <w:pPr>
+        <w:ind w:left="3960" w:hanging="360"/>
+      </w:pPr>
+      <w:rPr>
+        <w:rFonts w:ascii="Courier New" w:hAnsi="Courier New" w:cs="Courier New" w:hint="default"/>
+      </w:rPr>
+    </w:lvl>
+    <w:lvl w:ilvl="5" w:tplc="38090005" w:tentative="1">
+      <w:start w:val="1"/>
+      <w:numFmt w:val="bullet"/>
+      <w:lvlText w:val=""/>
+      <w:lvlJc w:val="left"/>
+      <w:pPr>
+        <w:ind w:left="4680" w:hanging="360"/>
+      </w:pPr>
+      <w:rPr>
+        <w:rFonts w:ascii="Wingdings" w:hAnsi="Wingdings" w:hint="default"/>
+      </w:rPr>
+    </w:lvl>
+    <w:lvl w:ilvl="6" w:tplc="38090001" w:tentative="1">
+      <w:start w:val="1"/>
+      <w:numFmt w:val="bullet"/>
+      <w:lvlText w:val=""/>
+      <w:lvlJc w:val="left"/>
+      <w:pPr>
+        <w:ind w:left="5400" w:hanging="360"/>
+      </w:pPr>
+      <w:rPr>
+        <w:rFonts w:ascii="Symbol" w:hAnsi="Symbol" w:hint="default"/>
+      </w:rPr>
+    </w:lvl>
+    <w:lvl w:ilvl="7" w:tplc="38090003" w:tentative="1">
+      <w:start w:val="1"/>
+      <w:numFmt w:val="bullet"/>
+      <w:lvlText w:val="o"/>
+      <w:lvlJc w:val="left"/>
+      <w:pPr>
+        <w:ind w:left="6120" w:hanging="360"/>
+      </w:pPr>
+      <w:rPr>
+        <w:rFonts w:ascii="Courier New" w:hAnsi="Courier New" w:cs="Courier New" w:hint="default"/>
+      </w:rPr>
+    </w:lvl>
+    <w:lvl w:ilvl="8" w:tplc="38090005" w:tentative="1">
+      <w:start w:val="1"/>
+      <w:numFmt w:val="bullet"/>
+      <w:lvlText w:val=""/>
+      <w:lvlJc w:val="left"/>
+      <w:pPr>
+        <w:ind w:left="6840" w:hanging="360"/>
+      </w:pPr>
+      <w:rPr>
+        <w:rFonts w:ascii="Wingdings" w:hAnsi="Wingdings" w:hint="default"/>
+      </w:rPr>
+    </w:lvl>
+  </w:abstractNum>
+  <w:abstractNum w:abstractNumId="12" w15:restartNumberingAfterBreak="0">
+    <w:nsid w:val="6A825BB9"/>
+    <w:multiLevelType w:val="hybridMultilevel"/>
+    <w:tmpl w:val="88F49E32"/>
+    <w:lvl w:ilvl="0" w:tplc="3809000F">
+      <w:start w:val="1"/>
+      <w:numFmt w:val="decimal"/>
+      <w:lvlText w:val="%1."/>
+      <w:lvlJc w:val="left"/>
+      <w:pPr>
+        <w:ind w:left="720" w:hanging="360"/>
+      </w:pPr>
+      <w:rPr>
+        <w:rFonts w:hint="default"/>
+      </w:rPr>
+    </w:lvl>
+    <w:lvl w:ilvl="1" w:tplc="38090019" w:tentative="1">
+      <w:start w:val="1"/>
+      <w:numFmt w:val="lowerLetter"/>
+      <w:lvlText w:val="%2."/>
+      <w:lvlJc w:val="left"/>
+      <w:pPr>
+        <w:ind w:left="1440" w:hanging="360"/>
+      </w:pPr>
+    </w:lvl>
+    <w:lvl w:ilvl="2" w:tplc="3809001B" w:tentative="1">
+      <w:start w:val="1"/>
+      <w:numFmt w:val="lowerRoman"/>
+      <w:lvlText w:val="%3."/>
+      <w:lvlJc w:val="right"/>
+      <w:pPr>
+        <w:ind w:left="2160" w:hanging="180"/>
+      </w:pPr>
+    </w:lvl>
+    <w:lvl w:ilvl="3" w:tplc="3809000F" w:tentative="1">
+      <w:start w:val="1"/>
+      <w:numFmt w:val="decimal"/>
+      <w:lvlText w:val="%4."/>
+      <w:lvlJc w:val="left"/>
+      <w:pPr>
+        <w:ind w:left="2880" w:hanging="360"/>
+      </w:pPr>
+    </w:lvl>
+    <w:lvl w:ilvl="4" w:tplc="38090019" w:tentative="1">
+      <w:start w:val="1"/>
+      <w:numFmt w:val="lowerLetter"/>
+      <w:lvlText w:val="%5."/>
+      <w:lvlJc w:val="left"/>
+      <w:pPr>
+        <w:ind w:left="3600" w:hanging="360"/>
+      </w:pPr>
+    </w:lvl>
+    <w:lvl w:ilvl="5" w:tplc="3809001B" w:tentative="1">
+      <w:start w:val="1"/>
+      <w:numFmt w:val="lowerRoman"/>
+      <w:lvlText w:val="%6."/>
+      <w:lvlJc w:val="right"/>
+      <w:pPr>
+        <w:ind w:left="4320" w:hanging="180"/>
+      </w:pPr>
+    </w:lvl>
+    <w:lvl w:ilvl="6" w:tplc="3809000F" w:tentative="1">
+      <w:start w:val="1"/>
+      <w:numFmt w:val="decimal"/>
+      <w:lvlText w:val="%7."/>
+      <w:lvlJc w:val="left"/>
+      <w:pPr>
+        <w:ind w:left="5040" w:hanging="360"/>
+      </w:pPr>
+    </w:lvl>
+    <w:lvl w:ilvl="7" w:tplc="38090019" w:tentative="1">
+      <w:start w:val="1"/>
+      <w:numFmt w:val="lowerLetter"/>
+      <w:lvlText w:val="%8."/>
+      <w:lvlJc w:val="left"/>
+      <w:pPr>
+        <w:ind w:left="5760" w:hanging="360"/>
+      </w:pPr>
+    </w:lvl>
+    <w:lvl w:ilvl="8" w:tplc="3809001B" w:tentative="1">
+      <w:start w:val="1"/>
+      <w:numFmt w:val="lowerRoman"/>
+      <w:lvlText w:val="%9."/>
+      <w:lvlJc w:val="right"/>
+      <w:pPr>
+        <w:ind w:left="6480" w:hanging="180"/>
+      </w:pPr>
+    </w:lvl>
+  </w:abstractNum>
+  <w:abstractNum w:abstractNumId="13" w15:restartNumberingAfterBreak="0">
+    <w:nsid w:val="73776B34"/>
+    <w:multiLevelType w:val="multilevel"/>
+    <w:tmpl w:val="DA22CD6C"/>
+    <w:lvl w:ilvl="0">
+      <w:start w:val="1"/>
+      <w:numFmt w:val="bullet"/>
+      <w:lvlText w:val=""/>
+      <w:lvlJc w:val="left"/>
+      <w:pPr>
+        <w:tabs>
+          <w:tab w:val="num" w:pos="720"/>
+        </w:tabs>
+        <w:ind w:left="720" w:hanging="360"/>
+      </w:pPr>
+      <w:rPr>
+        <w:rFonts w:ascii="Symbol" w:hAnsi="Symbol" w:hint="default"/>
+        <w:sz w:val="20"/>
+      </w:rPr>
+    </w:lvl>
+    <w:lvl w:ilvl="1" w:tentative="1">
+      <w:start w:val="1"/>
+      <w:numFmt w:val="bullet"/>
+      <w:lvlText w:val="o"/>
+      <w:lvlJc w:val="left"/>
+      <w:pPr>
+        <w:tabs>
+          <w:tab w:val="num" w:pos="1440"/>
+        </w:tabs>
+        <w:ind w:left="1440" w:hanging="360"/>
+      </w:pPr>
+      <w:rPr>
+        <w:rFonts w:ascii="Courier New" w:hAnsi="Courier New" w:hint="default"/>
+        <w:sz w:val="20"/>
+      </w:rPr>
+    </w:lvl>
+    <w:lvl w:ilvl="2" w:tentative="1">
+      <w:start w:val="1"/>
+      <w:numFmt w:val="bullet"/>
+      <w:lvlText w:val=""/>
+      <w:lvlJc w:val="left"/>
+      <w:pPr>
+        <w:tabs>
+          <w:tab w:val="num" w:pos="2160"/>
+        </w:tabs>
+        <w:ind w:left="2160" w:hanging="360"/>
+      </w:pPr>
+      <w:rPr>
+        <w:rFonts w:ascii="Wingdings" w:hAnsi="Wingdings" w:hint="default"/>
+        <w:sz w:val="20"/>
+      </w:rPr>
+    </w:lvl>
+    <w:lvl w:ilvl="3" w:tentative="1">
+      <w:start w:val="1"/>
+      <w:numFmt w:val="bullet"/>
+      <w:lvlText w:val=""/>
+      <w:lvlJc w:val="left"/>
+      <w:pPr>
+        <w:tabs>
+          <w:tab w:val="num" w:pos="2880"/>
+        </w:tabs>
+        <w:ind w:left="2880" w:hanging="360"/>
+      </w:pPr>
+      <w:rPr>
+        <w:rFonts w:ascii="Wingdings" w:hAnsi="Wingdings" w:hint="default"/>
+        <w:sz w:val="20"/>
+      </w:rPr>
+    </w:lvl>
+    <w:lvl w:ilvl="4" w:tentative="1">
+      <w:start w:val="1"/>
+      <w:numFmt w:val="bullet"/>
+      <w:lvlText w:val=""/>
+      <w:lvlJc w:val="left"/>
+      <w:pPr>
+        <w:tabs>
+          <w:tab w:val="num" w:pos="3600"/>
+        </w:tabs>
+        <w:ind w:left="3600" w:hanging="360"/>
+      </w:pPr>
+      <w:rPr>
+        <w:rFonts w:ascii="Wingdings" w:hAnsi="Wingdings" w:hint="default"/>
+        <w:sz w:val="20"/>
+      </w:rPr>
+    </w:lvl>
+    <w:lvl w:ilvl="5" w:tentative="1">
+      <w:start w:val="1"/>
+      <w:numFmt w:val="bullet"/>
+      <w:lvlText w:val=""/>
+      <w:lvlJc w:val="left"/>
+      <w:pPr>
+        <w:tabs>
+          <w:tab w:val="num" w:pos="4320"/>
+        </w:tabs>
+        <w:ind w:left="4320" w:hanging="360"/>
+      </w:pPr>
+      <w:rPr>
+        <w:rFonts w:ascii="Wingdings" w:hAnsi="Wingdings" w:hint="default"/>
+        <w:sz w:val="20"/>
+      </w:rPr>
+    </w:lvl>
+    <w:lvl w:ilvl="6" w:tentative="1">
+      <w:start w:val="1"/>
+      <w:numFmt w:val="bullet"/>
+      <w:lvlText w:val=""/>
+      <w:lvlJc w:val="left"/>
+      <w:pPr>
+        <w:tabs>
+          <w:tab w:val="num" w:pos="5040"/>
+        </w:tabs>
+        <w:ind w:left="5040" w:hanging="360"/>
+      </w:pPr>
+      <w:rPr>
+        <w:rFonts w:ascii="Wingdings" w:hAnsi="Wingdings" w:hint="default"/>
+        <w:sz w:val="20"/>
+      </w:rPr>
+    </w:lvl>
+    <w:lvl w:ilvl="7" w:tentative="1">
+      <w:start w:val="1"/>
+      <w:numFmt w:val="bullet"/>
+      <w:lvlText w:val=""/>
+      <w:lvlJc w:val="left"/>
+      <w:pPr>
+        <w:tabs>
+          <w:tab w:val="num" w:pos="5760"/>
+        </w:tabs>
+        <w:ind w:left="5760" w:hanging="360"/>
+      </w:pPr>
+      <w:rPr>
+        <w:rFonts w:ascii="Wingdings" w:hAnsi="Wingdings" w:hint="default"/>
+        <w:sz w:val="20"/>
+      </w:rPr>
+    </w:lvl>
+    <w:lvl w:ilvl="8" w:tentative="1">
+      <w:start w:val="1"/>
+      <w:numFmt w:val="bullet"/>
+      <w:lvlText w:val=""/>
+      <w:lvlJc w:val="left"/>
+      <w:pPr>
+        <w:tabs>
+          <w:tab w:val="num" w:pos="6480"/>
+        </w:tabs>
+        <w:ind w:left="6480" w:hanging="360"/>
+      </w:pPr>
+      <w:rPr>
+        <w:rFonts w:ascii="Wingdings" w:hAnsi="Wingdings" w:hint="default"/>
+        <w:sz w:val="20"/>
+      </w:rPr>
+    </w:lvl>
+  </w:abstractNum>
+  <w:abstractNum w:abstractNumId="14" w15:restartNumberingAfterBreak="0">
+    <w:nsid w:val="77B819EC"/>
+    <w:multiLevelType w:val="hybridMultilevel"/>
+    <w:tmpl w:val="3F04FD42"/>
+    <w:lvl w:ilvl="0" w:tplc="3809000D">
+      <w:start w:val="1"/>
+      <w:numFmt w:val="bullet"/>
+      <w:lvlText w:val=""/>
+      <w:lvlJc w:val="left"/>
+      <w:pPr>
+        <w:ind w:left="1080" w:hanging="360"/>
+      </w:pPr>
+      <w:rPr>
+        <w:rFonts w:ascii="Wingdings" w:hAnsi="Wingdings" w:hint="default"/>
+      </w:rPr>
+    </w:lvl>
+    <w:lvl w:ilvl="1" w:tplc="38090003" w:tentative="1">
+      <w:start w:val="1"/>
+      <w:numFmt w:val="bullet"/>
+      <w:lvlText w:val="o"/>
+      <w:lvlJc w:val="left"/>
+      <w:pPr>
+        <w:ind w:left="1800" w:hanging="360"/>
+      </w:pPr>
+      <w:rPr>
+        <w:rFonts w:ascii="Courier New" w:hAnsi="Courier New" w:cs="Courier New" w:hint="default"/>
+      </w:rPr>
+    </w:lvl>
+    <w:lvl w:ilvl="2" w:tplc="38090005" w:tentative="1">
+      <w:start w:val="1"/>
+      <w:numFmt w:val="bullet"/>
+      <w:lvlText w:val=""/>
+      <w:lvlJc w:val="left"/>
+      <w:pPr>
+        <w:ind w:left="2520" w:hanging="360"/>
+      </w:pPr>
+      <w:rPr>
+        <w:rFonts w:ascii="Wingdings" w:hAnsi="Wingdings" w:hint="default"/>
+      </w:rPr>
+    </w:lvl>
+    <w:lvl w:ilvl="3" w:tplc="38090001" w:tentative="1">
+      <w:start w:val="1"/>
+      <w:numFmt w:val="bullet"/>
+      <w:lvlText w:val=""/>
+      <w:lvlJc w:val="left"/>
+      <w:pPr>
+        <w:ind w:left="3240" w:hanging="360"/>
+      </w:pPr>
+      <w:rPr>
+        <w:rFonts w:ascii="Symbol" w:hAnsi="Symbol" w:hint="default"/>
+      </w:rPr>
+    </w:lvl>
+    <w:lvl w:ilvl="4" w:tplc="38090003" w:tentative="1">
+      <w:start w:val="1"/>
+      <w:numFmt w:val="bullet"/>
+      <w:lvlText w:val="o"/>
+      <w:lvlJc w:val="left"/>
+      <w:pPr>
+        <w:ind w:left="3960" w:hanging="360"/>
+      </w:pPr>
+      <w:rPr>
+        <w:rFonts w:ascii="Courier New" w:hAnsi="Courier New" w:cs="Courier New" w:hint="default"/>
+      </w:rPr>
+    </w:lvl>
+    <w:lvl w:ilvl="5" w:tplc="38090005" w:tentative="1">
+      <w:start w:val="1"/>
+      <w:numFmt w:val="bullet"/>
+      <w:lvlText w:val=""/>
+      <w:lvlJc w:val="left"/>
+      <w:pPr>
+        <w:ind w:left="4680" w:hanging="360"/>
+      </w:pPr>
+      <w:rPr>
+        <w:rFonts w:ascii="Wingdings" w:hAnsi="Wingdings" w:hint="default"/>
+      </w:rPr>
+    </w:lvl>
+    <w:lvl w:ilvl="6" w:tplc="38090001" w:tentative="1">
+      <w:start w:val="1"/>
+      <w:numFmt w:val="bullet"/>
+      <w:lvlText w:val=""/>
+      <w:lvlJc w:val="left"/>
+      <w:pPr>
+        <w:ind w:left="5400" w:hanging="360"/>
+      </w:pPr>
+      <w:rPr>
+        <w:rFonts w:ascii="Symbol" w:hAnsi="Symbol" w:hint="default"/>
+      </w:rPr>
+    </w:lvl>
+    <w:lvl w:ilvl="7" w:tplc="38090003" w:tentative="1">
+      <w:start w:val="1"/>
+      <w:numFmt w:val="bullet"/>
+      <w:lvlText w:val="o"/>
+      <w:lvlJc w:val="left"/>
+      <w:pPr>
+        <w:ind w:left="6120" w:hanging="360"/>
+      </w:pPr>
+      <w:rPr>
+        <w:rFonts w:ascii="Courier New" w:hAnsi="Courier New" w:cs="Courier New" w:hint="default"/>
+      </w:rPr>
+    </w:lvl>
+    <w:lvl w:ilvl="8" w:tplc="38090005" w:tentative="1">
+      <w:start w:val="1"/>
+      <w:numFmt w:val="bullet"/>
+      <w:lvlText w:val=""/>
+      <w:lvlJc w:val="left"/>
+      <w:pPr>
+        <w:ind w:left="6840" w:hanging="360"/>
+      </w:pPr>
+      <w:rPr>
+        <w:rFonts w:ascii="Wingdings" w:hAnsi="Wingdings" w:hint="default"/>
+      </w:rPr>
+    </w:lvl>
+  </w:abstractNum>
+  <w:abstractNum w:abstractNumId="15" w15:restartNumberingAfterBreak="0">
+    <w:nsid w:val="7E79397E"/>
+    <w:multiLevelType w:val="hybridMultilevel"/>
+    <w:tmpl w:val="8E666916"/>
+    <w:lvl w:ilvl="0" w:tplc="38090001">
+      <w:start w:val="1"/>
+      <w:numFmt w:val="bullet"/>
+      <w:lvlText w:val=""/>
+      <w:lvlJc w:val="left"/>
+      <w:pPr>
+        <w:ind w:left="720" w:hanging="360"/>
+      </w:pPr>
+      <w:rPr>
+        <w:rFonts w:ascii="Symbol" w:hAnsi="Symbol" w:hint="default"/>
+      </w:rPr>
+    </w:lvl>
+    <w:lvl w:ilvl="1" w:tplc="38090003" w:tentative="1">
+      <w:start w:val="1"/>
+      <w:numFmt w:val="bullet"/>
+      <w:lvlText w:val="o"/>
+      <w:lvlJc w:val="left"/>
+      <w:pPr>
+        <w:ind w:left="1440" w:hanging="360"/>
+      </w:pPr>
+      <w:rPr>
+        <w:rFonts w:ascii="Courier New" w:hAnsi="Courier New" w:cs="Courier New" w:hint="default"/>
+      </w:rPr>
+    </w:lvl>
+    <w:lvl w:ilvl="2" w:tplc="38090005" w:tentative="1">
+      <w:start w:val="1"/>
+      <w:numFmt w:val="bullet"/>
+      <w:lvlText w:val=""/>
+      <w:lvlJc w:val="left"/>
+      <w:pPr>
+        <w:ind w:left="2160" w:hanging="360"/>
+      </w:pPr>
+      <w:rPr>
+        <w:rFonts w:ascii="Wingdings" w:hAnsi="Wingdings" w:hint="default"/>
+      </w:rPr>
+    </w:lvl>
+    <w:lvl w:ilvl="3" w:tplc="38090001" w:tentative="1">
+      <w:start w:val="1"/>
+      <w:numFmt w:val="bullet"/>
+      <w:lvlText w:val=""/>
+      <w:lvlJc w:val="left"/>
+      <w:pPr>
+        <w:ind w:left="2880" w:hanging="360"/>
+      </w:pPr>
+      <w:rPr>
+        <w:rFonts w:ascii="Symbol" w:hAnsi="Symbol" w:hint="default"/>
+      </w:rPr>
+    </w:lvl>
+    <w:lvl w:ilvl="4" w:tplc="38090003" w:tentative="1">
+      <w:start w:val="1"/>
+      <w:numFmt w:val="bullet"/>
+      <w:lvlText w:val="o"/>
+      <w:lvlJc w:val="left"/>
+      <w:pPr>
+        <w:ind w:left="3600" w:hanging="360"/>
+      </w:pPr>
+      <w:rPr>
+        <w:rFonts w:ascii="Courier New" w:hAnsi="Courier New" w:cs="Courier New" w:hint="default"/>
+      </w:rPr>
+    </w:lvl>
+    <w:lvl w:ilvl="5" w:tplc="38090005" w:tentative="1">
+      <w:start w:val="1"/>
+      <w:numFmt w:val="bullet"/>
+      <w:lvlText w:val=""/>
+      <w:lvlJc w:val="left"/>
+      <w:pPr>
+        <w:ind w:left="4320" w:hanging="360"/>
+      </w:pPr>
+      <w:rPr>
+        <w:rFonts w:ascii="Wingdings" w:hAnsi="Wingdings" w:hint="default"/>
+      </w:rPr>
+    </w:lvl>
+    <w:lvl w:ilvl="6" w:tplc="38090001" w:tentative="1">
+      <w:start w:val="1"/>
+      <w:numFmt w:val="bullet"/>
+      <w:lvlText w:val=""/>
+      <w:lvlJc w:val="left"/>
+      <w:pPr>
+        <w:ind w:left="5040" w:hanging="360"/>
+      </w:pPr>
+      <w:rPr>
+        <w:rFonts w:ascii="Symbol" w:hAnsi="Symbol" w:hint="default"/>
+      </w:rPr>
+    </w:lvl>
+    <w:lvl w:ilvl="7" w:tplc="38090003" w:tentative="1">
+      <w:start w:val="1"/>
+      <w:numFmt w:val="bullet"/>
+      <w:lvlText w:val="o"/>
+      <w:lvlJc w:val="left"/>
+      <w:pPr>
+        <w:ind w:left="5760" w:hanging="360"/>
+      </w:pPr>
+      <w:rPr>
+        <w:rFonts w:ascii="Courier New" w:hAnsi="Courier New" w:cs="Courier New" w:hint="default"/>
+      </w:rPr>
+    </w:lvl>
+    <w:lvl w:ilvl="8" w:tplc="38090005" w:tentative="1">
+      <w:start w:val="1"/>
+      <w:numFmt w:val="bullet"/>
+      <w:lvlText w:val=""/>
+      <w:lvlJc w:val="left"/>
+      <w:pPr>
+        <w:ind w:left="6480" w:hanging="360"/>
+      </w:pPr>
+      <w:rPr>
+        <w:rFonts w:ascii="Wingdings" w:hAnsi="Wingdings" w:hint="default"/>
+      </w:rPr>
+    </w:lvl>
+  </w:abstractNum>
+  <w:num w:numId="1" w16cid:durableId="871570935">
+    <w:abstractNumId w:val="12"/>
+  </w:num>
+  <w:num w:numId="2" w16cid:durableId="1420906703">
+    <w:abstractNumId w:val="7"/>
+  </w:num>
+  <w:num w:numId="3" w16cid:durableId="571354243">
+    <w:abstractNumId w:val="11"/>
+  </w:num>
+  <w:num w:numId="4" w16cid:durableId="900335080">
+    <w:abstractNumId w:val="4"/>
+  </w:num>
+  <w:num w:numId="5" w16cid:durableId="520750096">
+    <w:abstractNumId w:val="0"/>
+  </w:num>
+  <w:num w:numId="6" w16cid:durableId="757218329">
+    <w:abstractNumId w:val="8"/>
+  </w:num>
+  <w:num w:numId="7" w16cid:durableId="881943163">
+    <w:abstractNumId w:val="9"/>
+  </w:num>
+  <w:num w:numId="8" w16cid:durableId="625743864">
+    <w:abstractNumId w:val="5"/>
+  </w:num>
+  <w:num w:numId="9" w16cid:durableId="1044253151">
+    <w:abstractNumId w:val="10"/>
+  </w:num>
+  <w:num w:numId="10" w16cid:durableId="1892156832">
+    <w:abstractNumId w:val="14"/>
+  </w:num>
+  <w:num w:numId="11" w16cid:durableId="2069376542">
+    <w:abstractNumId w:val="15"/>
+  </w:num>
+  <w:num w:numId="12" w16cid:durableId="381759568">
+    <w:abstractNumId w:val="1"/>
+  </w:num>
+  <w:num w:numId="13" w16cid:durableId="1026129836">
+    <w:abstractNumId w:val="2"/>
+  </w:num>
+  <w:num w:numId="14" w16cid:durableId="981811238">
+    <w:abstractNumId w:val="6"/>
+  </w:num>
+  <w:num w:numId="15" w16cid:durableId="1980568686">
+    <w:abstractNumId w:val="3"/>
+  </w:num>
+  <w:num w:numId="16" w16cid:durableId="655693197">
+    <w:abstractNumId w:val="13"/>
+  </w:num>
+</w:numbering>
 </file>
 
 <file path=word/styles.xml><?xml version="1.0" encoding="utf-8"?>
@@ -1028,7 +4577,6 @@
   <w:style w:type="character" w:default="1" w:styleId="DefaultParagraphFont">
     <w:name w:val="Default Paragraph Font"/>
     <w:uiPriority w:val="1"/>
-    <w:semiHidden/>
     <w:unhideWhenUsed/>
   </w:style>
   <w:style w:type="table" w:default="1" w:styleId="TableNormal">
@@ -1342,6 +4890,36 @@
       <w:spacing w:val="5"/>
     </w:rPr>
   </w:style>
+  <w:style w:type="paragraph" w:styleId="HTMLPreformatted">
+    <w:name w:val="HTML Preformatted"/>
+    <w:basedOn w:val="Normal"/>
+    <w:link w:val="HTMLPreformattedChar"/>
+    <w:uiPriority w:val="99"/>
+    <w:semiHidden/>
+    <w:unhideWhenUsed/>
+    <w:rsid w:val="002269E5"/>
+    <w:pPr>
+      <w:spacing w:after="0" w:line="240" w:lineRule="auto"/>
+    </w:pPr>
+    <w:rPr>
+      <w:rFonts w:ascii="Consolas" w:hAnsi="Consolas"/>
+      <w:sz w:val="20"/>
+      <w:szCs w:val="20"/>
+    </w:rPr>
+  </w:style>
+  <w:style w:type="character" w:customStyle="1" w:styleId="HTMLPreformattedChar">
+    <w:name w:val="HTML Preformatted Char"/>
+    <w:basedOn w:val="DefaultParagraphFont"/>
+    <w:link w:val="HTMLPreformatted"/>
+    <w:uiPriority w:val="99"/>
+    <w:semiHidden/>
+    <w:rsid w:val="002269E5"/>
+    <w:rPr>
+      <w:rFonts w:ascii="Consolas" w:hAnsi="Consolas"/>
+      <w:sz w:val="20"/>
+      <w:szCs w:val="20"/>
+    </w:rPr>
+  </w:style>
 </w:styles>
 </file>
 

</xml_diff>